<commit_message>
improved resources, manual, chapters 4,5
</commit_message>
<xml_diff>
--- a/Manual.docx
+++ b/Manual.docx
@@ -1725,25 +1725,7 @@
             <w:u w:val="single"/>
             <w:lang w:eastAsia="en-GB"/>
           </w:rPr>
-          <w:t>https://ju</w:t>
-        </w:r>
-        <w:r>
-          <w:rPr>
-            <w:rFonts w:ascii="Helvetica" w:eastAsia="Times New Roman" w:hAnsi="Helvetica" w:cs="Times New Roman"/>
-            <w:color w:val="296EAA"/>
-            <w:u w:val="single"/>
-            <w:lang w:eastAsia="en-GB"/>
-          </w:rPr>
-          <w:t>p</w:t>
-        </w:r>
-        <w:r>
-          <w:rPr>
-            <w:rFonts w:ascii="Helvetica" w:eastAsia="Times New Roman" w:hAnsi="Helvetica" w:cs="Times New Roman"/>
-            <w:color w:val="296EAA"/>
-            <w:u w:val="single"/>
-            <w:lang w:eastAsia="en-GB"/>
-          </w:rPr>
-          <w:t>yter.org/install</w:t>
+          <w:t>https://jupyter.org/install</w:t>
         </w:r>
       </w:hyperlink>
       <w:r>
@@ -2348,6 +2330,7 @@
       <w:r>
         <w:rPr>
           <w:rFonts w:ascii="Helvetica" w:eastAsia="Times New Roman" w:hAnsi="Helvetica" w:cs="Times New Roman"/>
+          <w:noProof/>
           <w:color w:val="000000"/>
           <w:lang w:eastAsia="en-GB"/>
         </w:rPr>
@@ -3023,6 +3006,7 @@
                 <w:lang w:eastAsia="en-GB"/>
               </w:rPr>
             </w:pPr>
+            <w:proofErr w:type="spellStart"/>
             <w:r>
               <w:rPr>
                 <w:rFonts w:ascii="Consolas" w:eastAsia="Times New Roman" w:hAnsi="Consolas" w:cs="Times New Roman"/>
@@ -3032,7 +3016,19 @@
                 <w:highlight w:val="lightGray"/>
                 <w:lang w:eastAsia="en-GB"/>
               </w:rPr>
-              <w:t>lets_learn_nlp_env/Scripts/activate</w:t>
+              <w:t>nlp_env</w:t>
+            </w:r>
+            <w:proofErr w:type="spellEnd"/>
+            <w:r>
+              <w:rPr>
+                <w:rFonts w:ascii="Consolas" w:eastAsia="Times New Roman" w:hAnsi="Consolas" w:cs="Times New Roman"/>
+                <w:color w:val="000000"/>
+                <w:sz w:val="20"/>
+                <w:szCs w:val="20"/>
+                <w:highlight w:val="lightGray"/>
+                <w:lang w:eastAsia="en-GB"/>
+              </w:rPr>
+              <w:t>/Scripts/activate</w:t>
             </w:r>
           </w:p>
         </w:tc>
@@ -3060,7 +3056,31 @@
                 <w:highlight w:val="lightGray"/>
                 <w:lang w:eastAsia="en-GB"/>
               </w:rPr>
-              <w:t>source lets_learn_nlp_env/Scripts/activate</w:t>
+              <w:t xml:space="preserve">source </w:t>
+            </w:r>
+            <w:proofErr w:type="spellStart"/>
+            <w:r>
+              <w:rPr>
+                <w:rFonts w:ascii="Consolas" w:eastAsia="Times New Roman" w:hAnsi="Consolas" w:cs="Times New Roman"/>
+                <w:color w:val="000000"/>
+                <w:sz w:val="20"/>
+                <w:szCs w:val="20"/>
+                <w:highlight w:val="lightGray"/>
+                <w:lang w:eastAsia="en-GB"/>
+              </w:rPr>
+              <w:t>nlp_env</w:t>
+            </w:r>
+            <w:proofErr w:type="spellEnd"/>
+            <w:r>
+              <w:rPr>
+                <w:rFonts w:ascii="Consolas" w:eastAsia="Times New Roman" w:hAnsi="Consolas" w:cs="Times New Roman"/>
+                <w:color w:val="000000"/>
+                <w:sz w:val="20"/>
+                <w:szCs w:val="20"/>
+                <w:highlight w:val="lightGray"/>
+                <w:lang w:eastAsia="en-GB"/>
+              </w:rPr>
+              <w:t>/Scripts/activate</w:t>
             </w:r>
           </w:p>
         </w:tc>
@@ -3139,8 +3159,34 @@
                 <w:highlight w:val="lightGray"/>
                 <w:lang w:eastAsia="en-GB"/>
               </w:rPr>
-              <w:t xml:space="preserve"> kernel install --user --name=venv</w:t>
-            </w:r>
+              <w:t xml:space="preserve"> kernel install --user --name=</w:t>
+            </w:r>
+            <w:proofErr w:type="spellStart"/>
+            <w:r>
+              <w:rPr>
+                <w:rFonts w:ascii="Consolas" w:eastAsia="Times New Roman" w:hAnsi="Consolas" w:cs="Courier New"/>
+                <w:color w:val="273239"/>
+                <w:spacing w:val="2"/>
+                <w:sz w:val="20"/>
+                <w:szCs w:val="20"/>
+                <w:highlight w:val="lightGray"/>
+                <w:lang w:eastAsia="en-GB"/>
+              </w:rPr>
+              <w:t>nlp_</w:t>
+            </w:r>
+            <w:r>
+              <w:rPr>
+                <w:rFonts w:ascii="Consolas" w:eastAsia="Times New Roman" w:hAnsi="Consolas" w:cs="Courier New"/>
+                <w:color w:val="273239"/>
+                <w:spacing w:val="2"/>
+                <w:sz w:val="20"/>
+                <w:szCs w:val="20"/>
+                <w:highlight w:val="lightGray"/>
+                <w:lang w:eastAsia="en-GB"/>
+              </w:rPr>
+              <w:t>env</w:t>
+            </w:r>
+            <w:proofErr w:type="spellEnd"/>
           </w:p>
         </w:tc>
       </w:tr>
@@ -4105,13 +4151,23 @@
           <w:lang w:eastAsia="en-GB"/>
         </w:rPr>
       </w:pPr>
+      <w:proofErr w:type="spellStart"/>
       <w:r>
         <w:rPr>
           <w:rFonts w:ascii="Consolas" w:eastAsia="Times New Roman" w:hAnsi="Consolas" w:cs="Times New Roman"/>
           <w:color w:val="000000"/>
           <w:lang w:eastAsia="en-GB"/>
         </w:rPr>
-        <w:t xml:space="preserve">jupyter </w:t>
+        <w:t>jupyter</w:t>
+      </w:r>
+      <w:proofErr w:type="spellEnd"/>
+      <w:r>
+        <w:rPr>
+          <w:rFonts w:ascii="Consolas" w:eastAsia="Times New Roman" w:hAnsi="Consolas" w:cs="Times New Roman"/>
+          <w:color w:val="000000"/>
+          <w:lang w:eastAsia="en-GB"/>
+        </w:rPr>
+        <w:t xml:space="preserve"> </w:t>
       </w:r>
       <w:proofErr w:type="spellStart"/>
       <w:r>
@@ -4637,14 +4693,12 @@
           <w:rFonts w:ascii="Helvetica" w:hAnsi="Helvetica" w:cs="Helvetica"/>
         </w:rPr>
       </w:pPr>
-      <w:proofErr w:type="spellStart"/>
       <w:r>
         <w:rPr>
           <w:rFonts w:ascii="Helvetica" w:hAnsi="Helvetica" w:cs="Helvetica"/>
         </w:rPr>
         <w:t>Lemmatizer</w:t>
       </w:r>
-      <w:proofErr w:type="spellEnd"/>
     </w:p>
     <w:p>
       <w:pPr>
@@ -5658,21 +5712,7 @@
             <w:rStyle w:val="Hyperlink"/>
             <w:rFonts w:ascii="Helvetica" w:hAnsi="Helvetica" w:cs="Helvetica"/>
           </w:rPr>
-          <w:t>thi</w:t>
-        </w:r>
-        <w:r>
-          <w:rPr>
-            <w:rStyle w:val="Hyperlink"/>
-            <w:rFonts w:ascii="Helvetica" w:hAnsi="Helvetica" w:cs="Helvetica"/>
-          </w:rPr>
-          <w:t>s</w:t>
-        </w:r>
-        <w:r>
-          <w:rPr>
-            <w:rStyle w:val="Hyperlink"/>
-            <w:rFonts w:ascii="Helvetica" w:hAnsi="Helvetica" w:cs="Helvetica"/>
-          </w:rPr>
-          <w:t xml:space="preserve"> </w:t>
+          <w:t xml:space="preserve">this </w:t>
         </w:r>
         <w:r>
           <w:rPr>
@@ -5727,7 +5767,7 @@
           <w:szCs w:val="28"/>
         </w:rPr>
         <w:lastRenderedPageBreak/>
-        <w:t>7</w:t>
+        <w:t xml:space="preserve">7. </w:t>
       </w:r>
       <w:r>
         <w:rPr>
@@ -5737,16 +5777,6 @@
           <w:sz w:val="28"/>
           <w:szCs w:val="28"/>
         </w:rPr>
-        <w:t xml:space="preserve">. </w:t>
-      </w:r>
-      <w:r>
-        <w:rPr>
-          <w:rFonts w:ascii="Helvetica" w:hAnsi="Helvetica" w:cs="Helvetica"/>
-          <w:b/>
-          <w:bCs/>
-          <w:sz w:val="28"/>
-          <w:szCs w:val="28"/>
-        </w:rPr>
         <w:t>References</w:t>
       </w:r>
       <w:bookmarkEnd w:id="6"/>
@@ -5760,8 +5790,106 @@
         </w:rPr>
       </w:pPr>
     </w:p>
+    <w:p>
+      <w:pPr>
+        <w:rPr>
+          <w:rFonts w:ascii="Helvetica" w:hAnsi="Helvetica" w:cs="Helvetica"/>
+          <w:sz w:val="24"/>
+          <w:szCs w:val="24"/>
+        </w:rPr>
+      </w:pPr>
+      <w:r>
+        <w:rPr>
+          <w:rFonts w:ascii="Helvetica" w:hAnsi="Helvetica" w:cs="Helvetica"/>
+          <w:sz w:val="24"/>
+          <w:szCs w:val="24"/>
+        </w:rPr>
+        <w:t>8. Exercise Solutions</w:t>
+      </w:r>
+    </w:p>
+    <w:p>
+      <w:pPr>
+        <w:rPr>
+          <w:rFonts w:ascii="Helvetica" w:hAnsi="Helvetica" w:cs="Helvetica"/>
+          <w:sz w:val="24"/>
+          <w:szCs w:val="24"/>
+        </w:rPr>
+      </w:pPr>
+    </w:p>
+    <w:p>
+      <w:pPr>
+        <w:rPr>
+          <w:rFonts w:ascii="Helvetica" w:hAnsi="Helvetica" w:cs="Helvetica"/>
+          <w:b/>
+          <w:bCs/>
+          <w:sz w:val="24"/>
+          <w:szCs w:val="24"/>
+        </w:rPr>
+      </w:pPr>
+      <w:r>
+        <w:rPr>
+          <w:rFonts w:ascii="Helvetica" w:hAnsi="Helvetica" w:cs="Helvetica"/>
+          <w:b/>
+          <w:bCs/>
+          <w:sz w:val="24"/>
+          <w:szCs w:val="24"/>
+        </w:rPr>
+        <w:t>Exercise 2 Solution</w:t>
+      </w:r>
+    </w:p>
+    <w:p>
+      <w:pPr>
+        <w:rPr>
+          <w:rFonts w:ascii="Helvetica" w:hAnsi="Helvetica" w:cs="Helvetica"/>
+          <w:sz w:val="24"/>
+          <w:szCs w:val="24"/>
+        </w:rPr>
+      </w:pPr>
+      <w:r>
+        <w:rPr>
+          <w:rFonts w:ascii="Helvetica" w:hAnsi="Helvetica" w:cs="Helvetica"/>
+          <w:sz w:val="24"/>
+          <w:szCs w:val="24"/>
+        </w:rPr>
+        <w:drawing>
+          <wp:inline distT="0" distB="0" distL="0" distR="0" wp14:anchorId="696BDB61" wp14:editId="2C9414FD">
+            <wp:extent cx="6320585" cy="2274073"/>
+            <wp:effectExtent l="0" t="0" r="4445" b="0"/>
+            <wp:docPr id="2" name="Picture 2"/>
+            <wp:cNvGraphicFramePr>
+              <a:graphicFrameLocks xmlns:a="http://schemas.openxmlformats.org/drawingml/2006/main" noChangeAspect="1"/>
+            </wp:cNvGraphicFramePr>
+            <a:graphic xmlns:a="http://schemas.openxmlformats.org/drawingml/2006/main">
+              <a:graphicData uri="http://schemas.openxmlformats.org/drawingml/2006/picture">
+                <pic:pic xmlns:pic="http://schemas.openxmlformats.org/drawingml/2006/picture">
+                  <pic:nvPicPr>
+                    <pic:cNvPr id="1" name=""/>
+                    <pic:cNvPicPr/>
+                  </pic:nvPicPr>
+                  <pic:blipFill>
+                    <a:blip r:embed="rId23"/>
+                    <a:stretch>
+                      <a:fillRect/>
+                    </a:stretch>
+                  </pic:blipFill>
+                  <pic:spPr>
+                    <a:xfrm>
+                      <a:off x="0" y="0"/>
+                      <a:ext cx="6327634" cy="2276609"/>
+                    </a:xfrm>
+                    <a:prstGeom prst="rect">
+                      <a:avLst/>
+                    </a:prstGeom>
+                  </pic:spPr>
+                </pic:pic>
+              </a:graphicData>
+            </a:graphic>
+          </wp:inline>
+        </w:drawing>
+      </w:r>
+    </w:p>
     <w:sectPr>
-      <w:footerReference w:type="default" r:id="rId23"/>
+      <w:footerReference w:type="default" r:id="rId24"/>
       <w:pgSz w:w="11906" w:h="16838"/>
       <w:pgMar w:top="1417" w:right="1417" w:bottom="1417" w:left="1417" w:header="708" w:footer="708" w:gutter="0"/>
       <w:cols w:space="708"/>
@@ -5806,6 +5934,7 @@
         <w:docPartUnique/>
       </w:docPartObj>
     </w:sdtPr>
+    <w:sdtEndPr/>
     <w:sdtContent>
       <w:sdt>
         <w:sdtPr>
@@ -5815,6 +5944,7 @@
             <w:docPartUnique/>
           </w:docPartObj>
         </w:sdtPr>
+        <w:sdtEndPr/>
         <w:sdtContent>
           <w:p>
             <w:pPr>

</xml_diff>

<commit_message>
Updated manual by adding venv setup
</commit_message>
<xml_diff>
--- a/Manual.docx
+++ b/Manual.docx
@@ -1003,33 +1003,6 @@
           <w:b/>
           <w:bCs/>
         </w:rPr>
-        <w:t>UCL Computer Science Society</w:t>
-      </w:r>
-      <w:r>
-        <w:rPr>
-          <w:rFonts w:ascii="Helvetica" w:hAnsi="Helvetica" w:cs="Helvetica"/>
-        </w:rPr>
-        <w:t xml:space="preserve"> for organising Coding Curriculum Hackathon 2022.</w:t>
-      </w:r>
-    </w:p>
-    <w:p>
-      <w:pPr>
-        <w:rPr>
-          <w:rFonts w:ascii="Helvetica" w:hAnsi="Helvetica" w:cs="Helvetica"/>
-        </w:rPr>
-      </w:pPr>
-      <w:r>
-        <w:rPr>
-          <w:rFonts w:ascii="Helvetica" w:hAnsi="Helvetica" w:cs="Helvetica"/>
-        </w:rPr>
-        <w:t xml:space="preserve">Special thanks to </w:t>
-      </w:r>
-      <w:r>
-        <w:rPr>
-          <w:rFonts w:ascii="Helvetica" w:hAnsi="Helvetica" w:cs="Helvetica"/>
-          <w:b/>
-          <w:bCs/>
-        </w:rPr>
         <w:t>Dr Chris Harding</w:t>
       </w:r>
       <w:r>
@@ -1064,7 +1037,37 @@
         <w:rPr>
           <w:rFonts w:ascii="Helvetica" w:hAnsi="Helvetica" w:cs="Helvetica"/>
         </w:rPr>
-        <w:t xml:space="preserve"> has been an extremely interesting journey during which we had a chance to explore the world of Natural Language Processing.</w:t>
+        <w:t xml:space="preserve"> has been an extremely interesting journey during which we had a chance to explore the world of Natural Language Processing</w:t>
+      </w:r>
+      <w:r>
+        <w:rPr>
+          <w:rFonts w:ascii="Helvetica" w:hAnsi="Helvetica" w:cs="Helvetica"/>
+        </w:rPr>
+        <w:t xml:space="preserve"> and share </w:t>
+      </w:r>
+      <w:r>
+        <w:rPr>
+          <w:rFonts w:ascii="Helvetica" w:hAnsi="Helvetica" w:cs="Helvetica"/>
+        </w:rPr>
+        <w:t xml:space="preserve">this </w:t>
+      </w:r>
+      <w:r>
+        <w:rPr>
+          <w:rFonts w:ascii="Helvetica" w:hAnsi="Helvetica" w:cs="Helvetica"/>
+        </w:rPr>
+        <w:t>knowledge with younger students through this wo</w:t>
+      </w:r>
+      <w:r>
+        <w:rPr>
+          <w:rFonts w:ascii="Helvetica" w:hAnsi="Helvetica" w:cs="Helvetica"/>
+        </w:rPr>
+        <w:t>rkshop</w:t>
+      </w:r>
+      <w:r>
+        <w:rPr>
+          <w:rFonts w:ascii="Helvetica" w:hAnsi="Helvetica" w:cs="Helvetica"/>
+        </w:rPr>
+        <w:t>.</w:t>
       </w:r>
     </w:p>
     <w:p>
@@ -2456,6 +2459,19 @@
         <w:spacing w:before="240" w:after="0" w:line="240" w:lineRule="auto"/>
         <w:rPr>
           <w:rFonts w:ascii="Helvetica" w:eastAsia="Times New Roman" w:hAnsi="Helvetica" w:cs="Times New Roman"/>
+          <w:b/>
+          <w:bCs/>
+          <w:color w:val="000000"/>
+          <w:lang w:eastAsia="en-GB"/>
+        </w:rPr>
+      </w:pPr>
+    </w:p>
+    <w:p>
+      <w:pPr>
+        <w:shd w:val="clear" w:color="auto" w:fill="FFFFFF"/>
+        <w:spacing w:before="240" w:after="0" w:line="240" w:lineRule="auto"/>
+        <w:rPr>
+          <w:rFonts w:ascii="Helvetica" w:eastAsia="Times New Roman" w:hAnsi="Helvetica" w:cs="Times New Roman"/>
           <w:color w:val="000000"/>
           <w:lang w:eastAsia="en-GB"/>
         </w:rPr>
@@ -2600,36 +2616,6 @@
           <w:lang w:eastAsia="en-GB"/>
         </w:rPr>
       </w:pPr>
-      <w:r>
-        <w:rPr>
-          <w:rFonts w:ascii="Helvetica" w:eastAsia="Times New Roman" w:hAnsi="Helvetica" w:cs="Times New Roman"/>
-          <w:b/>
-          <w:bCs/>
-          <w:color w:val="000000"/>
-          <w:lang w:eastAsia="en-GB"/>
-        </w:rPr>
-        <w:t xml:space="preserve">C. </w:t>
-      </w:r>
-      <w:r>
-        <w:rPr>
-          <w:rFonts w:ascii="Helvetica" w:eastAsia="Times New Roman" w:hAnsi="Helvetica" w:cs="Times New Roman"/>
-          <w:b/>
-          <w:bCs/>
-          <w:color w:val="000000"/>
-          <w:lang w:eastAsia="en-GB"/>
-        </w:rPr>
-        <w:t xml:space="preserve">Downloading </w:t>
-      </w:r>
-      <w:r>
-        <w:rPr>
-          <w:rFonts w:ascii="Helvetica" w:eastAsia="Times New Roman" w:hAnsi="Helvetica" w:cs="Times New Roman"/>
-          <w:b/>
-          <w:bCs/>
-          <w:color w:val="000000"/>
-          <w:lang w:eastAsia="en-GB"/>
-        </w:rPr>
-        <w:t>and using project code</w:t>
-      </w:r>
     </w:p>
     <w:p>
       <w:pPr>
@@ -2637,60 +2623,12 @@
         <w:spacing w:before="240" w:after="0" w:line="240" w:lineRule="auto"/>
         <w:rPr>
           <w:rFonts w:ascii="Helvetica" w:eastAsia="Times New Roman" w:hAnsi="Helvetica" w:cs="Times New Roman"/>
-          <w:color w:val="000000"/>
-          <w:lang w:eastAsia="en-GB"/>
-        </w:rPr>
-      </w:pPr>
-      <w:r>
-        <w:rPr>
-          <w:rFonts w:ascii="Helvetica" w:eastAsia="Times New Roman" w:hAnsi="Helvetica" w:cs="Times New Roman"/>
-          <w:b/>
-          <w:bCs/>
-          <w:color w:val="000000"/>
-          <w:lang w:eastAsia="en-GB"/>
-        </w:rPr>
-        <w:t>Step 1</w:t>
-      </w:r>
-      <w:r>
-        <w:rPr>
-          <w:rFonts w:ascii="Helvetica" w:eastAsia="Times New Roman" w:hAnsi="Helvetica" w:cs="Times New Roman"/>
-          <w:color w:val="000000"/>
-          <w:lang w:eastAsia="en-GB"/>
-        </w:rPr>
-        <w:t xml:space="preserve"> Download the </w:t>
-      </w:r>
-      <w:r>
-        <w:rPr>
-          <w:rFonts w:ascii="Helvetica" w:eastAsia="Times New Roman" w:hAnsi="Helvetica" w:cs="Times New Roman"/>
-          <w:color w:val="000000"/>
-          <w:lang w:eastAsia="en-GB"/>
-        </w:rPr>
-        <w:t>tutorial package</w:t>
-      </w:r>
-      <w:r>
-        <w:rPr>
-          <w:rFonts w:ascii="Helvetica" w:eastAsia="Times New Roman" w:hAnsi="Helvetica" w:cs="Times New Roman"/>
-          <w:color w:val="000000"/>
-          <w:lang w:eastAsia="en-GB"/>
-        </w:rPr>
-        <w:t xml:space="preserve"> folder</w:t>
-      </w:r>
-      <w:r>
-        <w:rPr>
-          <w:rFonts w:ascii="Helvetica" w:eastAsia="Times New Roman" w:hAnsi="Helvetica" w:cs="Times New Roman"/>
-          <w:color w:val="000000"/>
-          <w:lang w:eastAsia="en-GB"/>
-        </w:rPr>
-        <w:t xml:space="preserve"> (.zip)</w:t>
-      </w:r>
-      <w:r>
-        <w:rPr>
-          <w:rFonts w:ascii="Helvetica" w:eastAsia="Times New Roman" w:hAnsi="Helvetica" w:cs="Times New Roman"/>
-          <w:color w:val="000000"/>
-          <w:lang w:eastAsia="en-GB"/>
-        </w:rPr>
-        <w:t xml:space="preserve"> and unpack it in your preferred directory</w:t>
-      </w:r>
+          <w:b/>
+          <w:bCs/>
+          <w:color w:val="000000"/>
+          <w:lang w:eastAsia="en-GB"/>
+        </w:rPr>
+      </w:pPr>
     </w:p>
     <w:p>
       <w:pPr>
@@ -2698,37 +2636,122 @@
         <w:spacing w:before="240" w:after="0" w:line="240" w:lineRule="auto"/>
         <w:rPr>
           <w:rFonts w:ascii="Helvetica" w:eastAsia="Times New Roman" w:hAnsi="Helvetica" w:cs="Times New Roman"/>
-          <w:color w:val="000000"/>
-          <w:lang w:eastAsia="en-GB"/>
-        </w:rPr>
-      </w:pPr>
-      <w:r>
-        <w:rPr>
-          <w:rFonts w:ascii="Helvetica" w:eastAsia="Times New Roman" w:hAnsi="Helvetica" w:cs="Times New Roman"/>
-          <w:b/>
-          <w:bCs/>
-          <w:color w:val="000000"/>
-          <w:lang w:eastAsia="en-GB"/>
-        </w:rPr>
-        <w:t xml:space="preserve">Step 2 </w:t>
-      </w:r>
-      <w:r>
-        <w:rPr>
-          <w:rFonts w:ascii="Helvetica" w:eastAsia="Times New Roman" w:hAnsi="Helvetica" w:cs="Times New Roman"/>
-          <w:color w:val="000000"/>
-          <w:lang w:eastAsia="en-GB"/>
-        </w:rPr>
-        <w:t>Open the terminal and navigate to the project folder</w:t>
-      </w:r>
-      <w:r>
-        <w:rPr>
-          <w:rFonts w:ascii="Helvetica" w:eastAsia="Times New Roman" w:hAnsi="Helvetica" w:cs="Times New Roman"/>
-          <w:color w:val="000000"/>
-          <w:lang w:eastAsia="en-GB"/>
-        </w:rPr>
-        <w:t xml:space="preserve"> (</w:t>
-      </w:r>
-      <w:r>
+          <w:b/>
+          <w:bCs/>
+          <w:color w:val="000000"/>
+          <w:lang w:eastAsia="en-GB"/>
+        </w:rPr>
+      </w:pPr>
+    </w:p>
+    <w:p>
+      <w:pPr>
+        <w:shd w:val="clear" w:color="auto" w:fill="FFFFFF"/>
+        <w:spacing w:before="240" w:after="0" w:line="240" w:lineRule="auto"/>
+        <w:rPr>
+          <w:rFonts w:ascii="Helvetica" w:eastAsia="Times New Roman" w:hAnsi="Helvetica" w:cs="Times New Roman"/>
+          <w:b/>
+          <w:bCs/>
+          <w:color w:val="000000"/>
+          <w:lang w:eastAsia="en-GB"/>
+        </w:rPr>
+      </w:pPr>
+      <w:r>
+        <w:rPr>
+          <w:rFonts w:ascii="Helvetica" w:eastAsia="Times New Roman" w:hAnsi="Helvetica" w:cs="Times New Roman"/>
+          <w:b/>
+          <w:bCs/>
+          <w:color w:val="000000"/>
+          <w:lang w:eastAsia="en-GB"/>
+        </w:rPr>
+        <w:lastRenderedPageBreak/>
+        <w:t xml:space="preserve">C. </w:t>
+      </w:r>
+      <w:r>
+        <w:rPr>
+          <w:rFonts w:ascii="Helvetica" w:eastAsia="Times New Roman" w:hAnsi="Helvetica" w:cs="Times New Roman"/>
+          <w:b/>
+          <w:bCs/>
+          <w:color w:val="000000"/>
+          <w:lang w:eastAsia="en-GB"/>
+        </w:rPr>
+        <w:t xml:space="preserve">Downloading </w:t>
+      </w:r>
+      <w:r>
+        <w:rPr>
+          <w:rFonts w:ascii="Helvetica" w:eastAsia="Times New Roman" w:hAnsi="Helvetica" w:cs="Times New Roman"/>
+          <w:b/>
+          <w:bCs/>
+          <w:color w:val="000000"/>
+          <w:lang w:eastAsia="en-GB"/>
+        </w:rPr>
+        <w:t>and using project code</w:t>
+      </w:r>
+    </w:p>
+    <w:p>
+      <w:pPr>
+        <w:shd w:val="clear" w:color="auto" w:fill="FFFFFF"/>
+        <w:spacing w:before="240" w:after="0" w:line="240" w:lineRule="auto"/>
+        <w:rPr>
+          <w:rFonts w:ascii="Helvetica" w:eastAsia="Times New Roman" w:hAnsi="Helvetica" w:cs="Times New Roman"/>
+          <w:color w:val="000000"/>
+          <w:lang w:eastAsia="en-GB"/>
+        </w:rPr>
+      </w:pPr>
+      <w:r>
+        <w:rPr>
+          <w:rFonts w:ascii="Helvetica" w:eastAsia="Times New Roman" w:hAnsi="Helvetica" w:cs="Times New Roman"/>
+          <w:b/>
+          <w:bCs/>
+          <w:color w:val="000000"/>
+          <w:lang w:eastAsia="en-GB"/>
+        </w:rPr>
+        <w:t>Step 1</w:t>
+      </w:r>
+      <w:r>
+        <w:rPr>
+          <w:rFonts w:ascii="Helvetica" w:eastAsia="Times New Roman" w:hAnsi="Helvetica" w:cs="Times New Roman"/>
+          <w:color w:val="000000"/>
+          <w:lang w:eastAsia="en-GB"/>
+        </w:rPr>
+        <w:t xml:space="preserve"> Download the </w:t>
+      </w:r>
+      <w:r>
+        <w:rPr>
+          <w:rFonts w:ascii="Helvetica" w:eastAsia="Times New Roman" w:hAnsi="Helvetica" w:cs="Times New Roman"/>
+          <w:color w:val="000000"/>
+          <w:lang w:eastAsia="en-GB"/>
+        </w:rPr>
+        <w:t>tutorial package</w:t>
+      </w:r>
+      <w:r>
+        <w:rPr>
+          <w:rFonts w:ascii="Helvetica" w:eastAsia="Times New Roman" w:hAnsi="Helvetica" w:cs="Times New Roman"/>
+          <w:color w:val="000000"/>
+          <w:lang w:eastAsia="en-GB"/>
+        </w:rPr>
+        <w:t xml:space="preserve"> folder</w:t>
+      </w:r>
+      <w:r>
+        <w:rPr>
+          <w:rFonts w:ascii="Helvetica" w:eastAsia="Times New Roman" w:hAnsi="Helvetica" w:cs="Times New Roman"/>
+          <w:color w:val="000000"/>
+          <w:lang w:eastAsia="en-GB"/>
+        </w:rPr>
+        <w:t xml:space="preserve"> (.zip)</w:t>
+      </w:r>
+      <w:r>
+        <w:rPr>
+          <w:rFonts w:ascii="Helvetica" w:eastAsia="Times New Roman" w:hAnsi="Helvetica" w:cs="Times New Roman"/>
+          <w:color w:val="000000"/>
+          <w:lang w:eastAsia="en-GB"/>
+        </w:rPr>
+        <w:t xml:space="preserve"> and unpack it in your preferred directory</w:t>
+      </w:r>
+    </w:p>
+    <w:p>
+      <w:pPr>
+        <w:shd w:val="clear" w:color="auto" w:fill="FFFFFF"/>
+        <w:spacing w:before="240" w:after="0" w:line="240" w:lineRule="auto"/>
         <w:rPr>
           <w:rFonts w:ascii="Consolas" w:eastAsia="Times New Roman" w:hAnsi="Consolas" w:cs="Times New Roman"/>
           <w:color w:val="000000"/>
@@ -2736,7 +2759,32 @@
           <w:szCs w:val="20"/>
           <w:lang w:eastAsia="en-GB"/>
         </w:rPr>
-        <w:t>lets-learn-nlp-2022</w:t>
+      </w:pPr>
+      <w:r>
+        <w:rPr>
+          <w:rFonts w:ascii="Helvetica" w:eastAsia="Times New Roman" w:hAnsi="Helvetica" w:cs="Times New Roman"/>
+          <w:b/>
+          <w:bCs/>
+          <w:color w:val="000000"/>
+          <w:lang w:eastAsia="en-GB"/>
+        </w:rPr>
+        <w:t xml:space="preserve">Step 2 </w:t>
+      </w:r>
+      <w:r>
+        <w:rPr>
+          <w:rFonts w:ascii="Helvetica" w:eastAsia="Times New Roman" w:hAnsi="Helvetica" w:cs="Times New Roman"/>
+          <w:color w:val="000000"/>
+          <w:lang w:eastAsia="en-GB"/>
+        </w:rPr>
+        <w:t>Open the terminal and navigate to the project folder</w:t>
+      </w:r>
+      <w:r>
+        <w:rPr>
+          <w:rFonts w:ascii="Helvetica" w:eastAsia="Times New Roman" w:hAnsi="Helvetica" w:cs="Times New Roman"/>
+          <w:color w:val="000000"/>
+          <w:lang w:eastAsia="en-GB"/>
+        </w:rPr>
+        <w:t xml:space="preserve"> (</w:t>
       </w:r>
       <w:r>
         <w:rPr>
@@ -2746,6 +2794,16 @@
           <w:szCs w:val="20"/>
           <w:lang w:eastAsia="en-GB"/>
         </w:rPr>
+        <w:t>lets-learn-nlp-2022</w:t>
+      </w:r>
+      <w:r>
+        <w:rPr>
+          <w:rFonts w:ascii="Consolas" w:eastAsia="Times New Roman" w:hAnsi="Consolas" w:cs="Times New Roman"/>
+          <w:color w:val="000000"/>
+          <w:sz w:val="20"/>
+          <w:szCs w:val="20"/>
+          <w:lang w:eastAsia="en-GB"/>
+        </w:rPr>
         <w:t>)</w:t>
       </w:r>
     </w:p>
@@ -2754,20 +2812,30 @@
         <w:shd w:val="clear" w:color="auto" w:fill="FFFFFF"/>
         <w:spacing w:before="240" w:after="0" w:line="240" w:lineRule="auto"/>
         <w:rPr>
-          <w:rFonts w:ascii="Helvetica" w:eastAsia="Times New Roman" w:hAnsi="Helvetica" w:cs="Times New Roman"/>
-          <w:color w:val="000000"/>
-          <w:lang w:eastAsia="en-GB"/>
-        </w:rPr>
-      </w:pPr>
-      <w:r>
-        <w:rPr>
-          <w:rFonts w:ascii="Helvetica" w:eastAsia="Times New Roman" w:hAnsi="Helvetica" w:cs="Times New Roman"/>
-          <w:b/>
-          <w:bCs/>
-          <w:color w:val="000000"/>
-          <w:lang w:eastAsia="en-GB"/>
-        </w:rPr>
-        <w:t>Step 3</w:t>
+          <w:rFonts w:ascii="Consolas" w:eastAsia="Times New Roman" w:hAnsi="Consolas" w:cs="Times New Roman"/>
+          <w:color w:val="000000"/>
+          <w:lang w:eastAsia="en-GB"/>
+        </w:rPr>
+      </w:pPr>
+      <w:r>
+        <w:rPr>
+          <w:rFonts w:ascii="Helvetica" w:eastAsia="Times New Roman" w:hAnsi="Helvetica" w:cs="Times New Roman"/>
+          <w:b/>
+          <w:bCs/>
+          <w:color w:val="000000"/>
+          <w:lang w:eastAsia="en-GB"/>
+        </w:rPr>
+        <w:t xml:space="preserve">Step </w:t>
+      </w:r>
+      <w:r>
+        <w:rPr>
+          <w:rFonts w:ascii="Helvetica" w:eastAsia="Times New Roman" w:hAnsi="Helvetica" w:cs="Times New Roman"/>
+          <w:b/>
+          <w:bCs/>
+          <w:color w:val="000000"/>
+          <w:lang w:eastAsia="en-GB"/>
+        </w:rPr>
+        <w:t>3</w:t>
       </w:r>
       <w:r>
         <w:rPr>
@@ -2785,63 +2853,32 @@
           <w:color w:val="000000"/>
           <w:lang w:eastAsia="en-GB"/>
         </w:rPr>
-        <w:t>Activate a virtual environment</w:t>
-      </w:r>
-      <w:r>
-        <w:rPr>
-          <w:rFonts w:ascii="Helvetica" w:eastAsia="Times New Roman" w:hAnsi="Helvetica" w:cs="Times New Roman"/>
-          <w:color w:val="000000"/>
-          <w:lang w:eastAsia="en-GB"/>
-        </w:rPr>
-        <w:t>, install kernel and run jupyter notebooks</w:t>
-      </w:r>
-      <w:r>
-        <w:rPr>
-          <w:rFonts w:ascii="Helvetica" w:eastAsia="Times New Roman" w:hAnsi="Helvetica" w:cs="Times New Roman"/>
-          <w:color w:val="000000"/>
-          <w:lang w:eastAsia="en-GB"/>
-        </w:rPr>
-        <w:t xml:space="preserve"> by t</w:t>
-      </w:r>
-      <w:r>
-        <w:rPr>
-          <w:rFonts w:ascii="Helvetica" w:eastAsia="Times New Roman" w:hAnsi="Helvetica" w:cs="Times New Roman"/>
-          <w:color w:val="000000"/>
-          <w:lang w:eastAsia="en-GB"/>
-        </w:rPr>
-        <w:t>yp</w:t>
-      </w:r>
-      <w:r>
-        <w:rPr>
-          <w:rFonts w:ascii="Helvetica" w:eastAsia="Times New Roman" w:hAnsi="Helvetica" w:cs="Times New Roman"/>
-          <w:color w:val="000000"/>
-          <w:lang w:eastAsia="en-GB"/>
-        </w:rPr>
-        <w:t>ing</w:t>
-      </w:r>
-      <w:r>
-        <w:rPr>
-          <w:rFonts w:ascii="Helvetica" w:eastAsia="Times New Roman" w:hAnsi="Helvetica" w:cs="Times New Roman"/>
-          <w:color w:val="000000"/>
-          <w:lang w:eastAsia="en-GB"/>
-        </w:rPr>
-        <w:t xml:space="preserve"> the following </w:t>
-      </w:r>
-      <w:r>
-        <w:rPr>
-          <w:rFonts w:ascii="Helvetica" w:eastAsia="Times New Roman" w:hAnsi="Helvetica" w:cs="Times New Roman"/>
-          <w:color w:val="000000"/>
-          <w:lang w:eastAsia="en-GB"/>
-        </w:rPr>
-        <w:t xml:space="preserve">three </w:t>
-      </w:r>
-      <w:r>
-        <w:rPr>
-          <w:rFonts w:ascii="Helvetica" w:eastAsia="Times New Roman" w:hAnsi="Helvetica" w:cs="Times New Roman"/>
-          <w:color w:val="000000"/>
-          <w:lang w:eastAsia="en-GB"/>
-        </w:rPr>
-        <w:t>commands:</w:t>
+        <w:t xml:space="preserve">If you don’t have it already, install </w:t>
+      </w:r>
+      <w:r>
+        <w:rPr>
+          <w:rFonts w:ascii="Consolas" w:eastAsia="Times New Roman" w:hAnsi="Consolas" w:cs="Times New Roman"/>
+          <w:color w:val="000000"/>
+          <w:highlight w:val="lightGray"/>
+          <w:lang w:eastAsia="en-GB"/>
+        </w:rPr>
+        <w:t>virtualenv</w:t>
+      </w:r>
+      <w:r>
+        <w:rPr>
+          <w:rFonts w:ascii="Consolas" w:eastAsia="Times New Roman" w:hAnsi="Consolas" w:cs="Times New Roman"/>
+          <w:color w:val="000000"/>
+          <w:lang w:eastAsia="en-GB"/>
+        </w:rPr>
+        <w:t>.</w:t>
+      </w:r>
+      <w:r>
+        <w:rPr>
+          <w:rFonts w:ascii="Helvetica" w:eastAsia="Times New Roman" w:hAnsi="Helvetica" w:cs="Helvetica"/>
+          <w:color w:val="000000"/>
+          <w:lang w:eastAsia="en-GB"/>
+        </w:rPr>
+        <w:t xml:space="preserve"> To do so, type:</w:t>
       </w:r>
     </w:p>
     <w:p>
@@ -2849,414 +2886,540 @@
         <w:shd w:val="clear" w:color="auto" w:fill="FFFFFF"/>
         <w:spacing w:before="240" w:after="0" w:line="240" w:lineRule="auto"/>
         <w:rPr>
-          <w:rFonts w:ascii="Helvetica" w:eastAsia="Times New Roman" w:hAnsi="Helvetica" w:cs="Times New Roman"/>
-          <w:color w:val="000000"/>
-          <w:lang w:eastAsia="en-GB"/>
-        </w:rPr>
-      </w:pPr>
-    </w:p>
-    <w:tbl>
-      <w:tblPr>
-        <w:tblStyle w:val="TableGrid"/>
-        <w:tblW w:w="9634" w:type="dxa"/>
-        <w:tblLook w:val="04A0" w:firstRow="1" w:lastRow="0" w:firstColumn="1" w:lastColumn="0" w:noHBand="0" w:noVBand="1"/>
-      </w:tblPr>
-      <w:tblGrid>
-        <w:gridCol w:w="705"/>
-        <w:gridCol w:w="4067"/>
-        <w:gridCol w:w="4862"/>
-      </w:tblGrid>
-      <w:tr>
-        <w:trPr>
-          <w:trHeight w:val="20"/>
-        </w:trPr>
-        <w:tc>
-          <w:tcPr>
-            <w:tcW w:w="705" w:type="dxa"/>
-          </w:tcPr>
-          <w:p>
-            <w:pPr>
-              <w:spacing w:before="240"/>
-              <w:jc w:val="center"/>
-              <w:rPr>
-                <w:rFonts w:ascii="Helvetica" w:eastAsia="Times New Roman" w:hAnsi="Helvetica" w:cs="Times New Roman"/>
-                <w:b/>
-                <w:bCs/>
-                <w:color w:val="000000"/>
-                <w:lang w:eastAsia="en-GB"/>
-              </w:rPr>
-            </w:pPr>
-            <w:proofErr w:type="spellStart"/>
-            <w:r>
-              <w:rPr>
-                <w:rFonts w:ascii="Helvetica" w:eastAsia="Times New Roman" w:hAnsi="Helvetica" w:cs="Times New Roman"/>
-                <w:b/>
-                <w:bCs/>
-                <w:color w:val="000000"/>
-                <w:lang w:eastAsia="en-GB"/>
-              </w:rPr>
-              <w:t>Cmd</w:t>
-            </w:r>
-            <w:proofErr w:type="spellEnd"/>
-          </w:p>
-        </w:tc>
-        <w:tc>
-          <w:tcPr>
-            <w:tcW w:w="4067" w:type="dxa"/>
-            <w:vAlign w:val="center"/>
-          </w:tcPr>
-          <w:p>
-            <w:pPr>
-              <w:spacing w:before="240"/>
-              <w:jc w:val="center"/>
-              <w:rPr>
-                <w:rFonts w:ascii="Helvetica" w:eastAsia="Times New Roman" w:hAnsi="Helvetica" w:cs="Times New Roman"/>
-                <w:b/>
-                <w:bCs/>
-                <w:color w:val="000000"/>
-                <w:lang w:eastAsia="en-GB"/>
-              </w:rPr>
-            </w:pPr>
-            <w:r>
-              <w:rPr>
-                <w:rFonts w:ascii="Helvetica" w:eastAsia="Times New Roman" w:hAnsi="Helvetica" w:cs="Times New Roman"/>
-                <w:b/>
-                <w:bCs/>
-                <w:color w:val="000000"/>
-                <w:lang w:eastAsia="en-GB"/>
-              </w:rPr>
-              <w:t>Windows</w:t>
-            </w:r>
-          </w:p>
-        </w:tc>
-        <w:tc>
-          <w:tcPr>
-            <w:tcW w:w="4862" w:type="dxa"/>
-            <w:vAlign w:val="center"/>
-          </w:tcPr>
-          <w:p>
-            <w:pPr>
-              <w:spacing w:before="240"/>
-              <w:jc w:val="center"/>
-              <w:rPr>
-                <w:rFonts w:ascii="Helvetica" w:eastAsia="Times New Roman" w:hAnsi="Helvetica" w:cs="Times New Roman"/>
-                <w:b/>
-                <w:bCs/>
-                <w:color w:val="000000"/>
-                <w:lang w:eastAsia="en-GB"/>
-              </w:rPr>
-            </w:pPr>
-            <w:r>
-              <w:rPr>
-                <w:rFonts w:ascii="Helvetica" w:eastAsia="Times New Roman" w:hAnsi="Helvetica" w:cs="Times New Roman"/>
-                <w:b/>
-                <w:bCs/>
-                <w:color w:val="000000"/>
-                <w:lang w:eastAsia="en-GB"/>
-              </w:rPr>
-              <w:t>MAC OS</w:t>
-            </w:r>
-          </w:p>
-        </w:tc>
-      </w:tr>
-      <w:tr>
-        <w:trPr>
-          <w:trHeight w:val="691"/>
-        </w:trPr>
-        <w:tc>
-          <w:tcPr>
-            <w:tcW w:w="705" w:type="dxa"/>
-          </w:tcPr>
-          <w:p>
-            <w:pPr>
-              <w:spacing w:before="240"/>
-              <w:jc w:val="center"/>
-              <w:rPr>
-                <w:rFonts w:ascii="Consolas" w:eastAsia="Times New Roman" w:hAnsi="Consolas" w:cs="Times New Roman"/>
-                <w:color w:val="000000"/>
-                <w:sz w:val="20"/>
-                <w:szCs w:val="20"/>
-                <w:lang w:eastAsia="en-GB"/>
-              </w:rPr>
-            </w:pPr>
-            <w:r>
-              <w:rPr>
-                <w:rFonts w:ascii="Consolas" w:eastAsia="Times New Roman" w:hAnsi="Consolas" w:cs="Times New Roman"/>
-                <w:color w:val="000000"/>
-                <w:sz w:val="20"/>
-                <w:szCs w:val="20"/>
-                <w:lang w:eastAsia="en-GB"/>
-              </w:rPr>
-              <w:t>1</w:t>
-            </w:r>
-          </w:p>
-        </w:tc>
-        <w:tc>
-          <w:tcPr>
-            <w:tcW w:w="4067" w:type="dxa"/>
-          </w:tcPr>
-          <w:p>
-            <w:pPr>
-              <w:spacing w:before="240"/>
-              <w:rPr>
-                <w:rFonts w:ascii="Consolas" w:eastAsia="Times New Roman" w:hAnsi="Consolas" w:cs="Times New Roman"/>
-                <w:color w:val="000000"/>
-                <w:sz w:val="20"/>
-                <w:szCs w:val="20"/>
-                <w:lang w:eastAsia="en-GB"/>
-              </w:rPr>
-            </w:pPr>
-            <w:proofErr w:type="spellStart"/>
-            <w:r>
-              <w:rPr>
-                <w:rFonts w:ascii="Consolas" w:eastAsia="Times New Roman" w:hAnsi="Consolas" w:cs="Times New Roman"/>
-                <w:color w:val="000000"/>
-                <w:sz w:val="20"/>
-                <w:szCs w:val="20"/>
-                <w:highlight w:val="lightGray"/>
-                <w:lang w:eastAsia="en-GB"/>
-              </w:rPr>
-              <w:t>nlp_env</w:t>
-            </w:r>
-            <w:proofErr w:type="spellEnd"/>
-            <w:r>
-              <w:rPr>
-                <w:rFonts w:ascii="Consolas" w:eastAsia="Times New Roman" w:hAnsi="Consolas" w:cs="Times New Roman"/>
-                <w:color w:val="000000"/>
-                <w:sz w:val="20"/>
-                <w:szCs w:val="20"/>
-                <w:highlight w:val="lightGray"/>
-                <w:lang w:eastAsia="en-GB"/>
-              </w:rPr>
-              <w:t>/Scripts/activate</w:t>
-            </w:r>
-          </w:p>
-        </w:tc>
-        <w:tc>
-          <w:tcPr>
-            <w:tcW w:w="4862" w:type="dxa"/>
-          </w:tcPr>
-          <w:p>
-            <w:pPr>
-              <w:spacing w:before="240"/>
-              <w:rPr>
-                <w:rFonts w:ascii="Consolas" w:eastAsia="Times New Roman" w:hAnsi="Consolas" w:cs="Times New Roman"/>
-                <w:color w:val="000000"/>
-                <w:sz w:val="20"/>
-                <w:szCs w:val="20"/>
-                <w:lang w:eastAsia="en-GB"/>
-              </w:rPr>
-            </w:pPr>
-            <w:r>
-              <w:rPr>
-                <w:rFonts w:ascii="Consolas" w:eastAsia="Times New Roman" w:hAnsi="Consolas" w:cs="Times New Roman"/>
-                <w:color w:val="000000"/>
-                <w:sz w:val="20"/>
-                <w:szCs w:val="20"/>
-                <w:highlight w:val="lightGray"/>
-                <w:lang w:eastAsia="en-GB"/>
-              </w:rPr>
-              <w:t xml:space="preserve">source </w:t>
-            </w:r>
-            <w:proofErr w:type="spellStart"/>
-            <w:r>
-              <w:rPr>
-                <w:rFonts w:ascii="Consolas" w:eastAsia="Times New Roman" w:hAnsi="Consolas" w:cs="Times New Roman"/>
-                <w:color w:val="000000"/>
-                <w:sz w:val="20"/>
-                <w:szCs w:val="20"/>
-                <w:highlight w:val="lightGray"/>
-                <w:lang w:eastAsia="en-GB"/>
-              </w:rPr>
-              <w:t>nlp_env</w:t>
-            </w:r>
-            <w:proofErr w:type="spellEnd"/>
-            <w:r>
-              <w:rPr>
-                <w:rFonts w:ascii="Consolas" w:eastAsia="Times New Roman" w:hAnsi="Consolas" w:cs="Times New Roman"/>
-                <w:color w:val="000000"/>
-                <w:sz w:val="20"/>
-                <w:szCs w:val="20"/>
-                <w:highlight w:val="lightGray"/>
-                <w:lang w:eastAsia="en-GB"/>
-              </w:rPr>
-              <w:t>/Scripts/activate</w:t>
-            </w:r>
-          </w:p>
-        </w:tc>
-      </w:tr>
-      <w:tr>
-        <w:trPr>
-          <w:trHeight w:val="715"/>
-        </w:trPr>
-        <w:tc>
-          <w:tcPr>
-            <w:tcW w:w="705" w:type="dxa"/>
-          </w:tcPr>
-          <w:p>
-            <w:pPr>
-              <w:spacing w:before="240"/>
-              <w:jc w:val="center"/>
-              <w:rPr>
-                <w:rFonts w:ascii="Consolas" w:eastAsia="Times New Roman" w:hAnsi="Consolas" w:cs="Courier New"/>
-                <w:color w:val="273239"/>
-                <w:spacing w:val="2"/>
-                <w:sz w:val="20"/>
-                <w:szCs w:val="20"/>
-                <w:lang w:eastAsia="en-GB"/>
-              </w:rPr>
-            </w:pPr>
-            <w:r>
-              <w:rPr>
-                <w:rFonts w:ascii="Consolas" w:eastAsia="Times New Roman" w:hAnsi="Consolas" w:cs="Courier New"/>
-                <w:color w:val="273239"/>
-                <w:spacing w:val="2"/>
-                <w:sz w:val="20"/>
-                <w:szCs w:val="20"/>
-                <w:lang w:eastAsia="en-GB"/>
-              </w:rPr>
-              <w:t>2</w:t>
-            </w:r>
-          </w:p>
-        </w:tc>
-        <w:tc>
-          <w:tcPr>
-            <w:tcW w:w="8929" w:type="dxa"/>
-            <w:gridSpan w:val="2"/>
-          </w:tcPr>
-          <w:p>
-            <w:pPr>
-              <w:spacing w:before="240"/>
-              <w:rPr>
-                <w:rFonts w:ascii="Consolas" w:eastAsia="Times New Roman" w:hAnsi="Consolas" w:cs="Times New Roman"/>
-                <w:color w:val="000000"/>
-                <w:sz w:val="20"/>
-                <w:szCs w:val="20"/>
-                <w:lang w:eastAsia="en-GB"/>
-              </w:rPr>
-            </w:pPr>
-            <w:proofErr w:type="spellStart"/>
-            <w:r>
-              <w:rPr>
-                <w:rFonts w:ascii="Consolas" w:eastAsia="Times New Roman" w:hAnsi="Consolas" w:cs="Courier New"/>
-                <w:color w:val="273239"/>
-                <w:spacing w:val="2"/>
-                <w:sz w:val="20"/>
-                <w:szCs w:val="20"/>
-                <w:highlight w:val="lightGray"/>
-                <w:lang w:eastAsia="en-GB"/>
-              </w:rPr>
-              <w:t>ipython</w:t>
-            </w:r>
-            <w:proofErr w:type="spellEnd"/>
-            <w:r>
-              <w:rPr>
-                <w:rFonts w:ascii="Consolas" w:eastAsia="Times New Roman" w:hAnsi="Consolas" w:cs="Courier New"/>
-                <w:color w:val="273239"/>
-                <w:spacing w:val="2"/>
-                <w:sz w:val="20"/>
-                <w:szCs w:val="20"/>
-                <w:highlight w:val="lightGray"/>
-                <w:lang w:eastAsia="en-GB"/>
-              </w:rPr>
-              <w:t xml:space="preserve"> kernel install --user --name=</w:t>
-            </w:r>
-            <w:proofErr w:type="spellStart"/>
-            <w:r>
-              <w:rPr>
-                <w:rFonts w:ascii="Consolas" w:eastAsia="Times New Roman" w:hAnsi="Consolas" w:cs="Courier New"/>
-                <w:color w:val="273239"/>
-                <w:spacing w:val="2"/>
-                <w:sz w:val="20"/>
-                <w:szCs w:val="20"/>
-                <w:highlight w:val="lightGray"/>
-                <w:lang w:eastAsia="en-GB"/>
-              </w:rPr>
-              <w:t>nlp_</w:t>
-            </w:r>
-            <w:r>
-              <w:rPr>
-                <w:rFonts w:ascii="Consolas" w:eastAsia="Times New Roman" w:hAnsi="Consolas" w:cs="Courier New"/>
-                <w:color w:val="273239"/>
-                <w:spacing w:val="2"/>
-                <w:sz w:val="20"/>
-                <w:szCs w:val="20"/>
-                <w:highlight w:val="lightGray"/>
-                <w:lang w:eastAsia="en-GB"/>
-              </w:rPr>
-              <w:t>env</w:t>
-            </w:r>
-            <w:proofErr w:type="spellEnd"/>
-          </w:p>
-        </w:tc>
-      </w:tr>
-      <w:tr>
-        <w:trPr>
-          <w:trHeight w:val="683"/>
-        </w:trPr>
-        <w:tc>
-          <w:tcPr>
-            <w:tcW w:w="705" w:type="dxa"/>
-          </w:tcPr>
-          <w:p>
-            <w:pPr>
-              <w:spacing w:before="240"/>
-              <w:jc w:val="center"/>
-              <w:rPr>
-                <w:rFonts w:ascii="Consolas" w:eastAsia="Times New Roman" w:hAnsi="Consolas" w:cs="Courier New"/>
-                <w:color w:val="273239"/>
-                <w:spacing w:val="2"/>
-                <w:sz w:val="20"/>
-                <w:szCs w:val="20"/>
-                <w:lang w:eastAsia="en-GB"/>
-              </w:rPr>
-            </w:pPr>
-            <w:r>
-              <w:rPr>
-                <w:rFonts w:ascii="Consolas" w:eastAsia="Times New Roman" w:hAnsi="Consolas" w:cs="Courier New"/>
-                <w:color w:val="273239"/>
-                <w:spacing w:val="2"/>
-                <w:sz w:val="20"/>
-                <w:szCs w:val="20"/>
-                <w:lang w:eastAsia="en-GB"/>
-              </w:rPr>
-              <w:t>3</w:t>
-            </w:r>
-          </w:p>
-        </w:tc>
-        <w:tc>
-          <w:tcPr>
-            <w:tcW w:w="8929" w:type="dxa"/>
-            <w:gridSpan w:val="2"/>
-          </w:tcPr>
-          <w:p>
-            <w:pPr>
-              <w:spacing w:before="240"/>
-              <w:rPr>
-                <w:rFonts w:ascii="Consolas" w:eastAsia="Times New Roman" w:hAnsi="Consolas" w:cs="Courier New"/>
-                <w:color w:val="273239"/>
-                <w:spacing w:val="2"/>
-                <w:sz w:val="20"/>
-                <w:szCs w:val="20"/>
-                <w:lang w:eastAsia="en-GB"/>
-              </w:rPr>
-            </w:pPr>
-            <w:r>
-              <w:rPr>
-                <w:rFonts w:ascii="Consolas" w:eastAsia="Times New Roman" w:hAnsi="Consolas" w:cs="Courier New"/>
-                <w:color w:val="273239"/>
-                <w:spacing w:val="2"/>
-                <w:sz w:val="20"/>
-                <w:szCs w:val="20"/>
-                <w:highlight w:val="lightGray"/>
-                <w:lang w:eastAsia="en-GB"/>
-              </w:rPr>
-              <w:t>jupyter notebook</w:t>
-            </w:r>
-          </w:p>
-        </w:tc>
-      </w:tr>
-    </w:tbl>
+          <w:rFonts w:ascii="Consolas" w:eastAsia="Times New Roman" w:hAnsi="Consolas" w:cs="Times New Roman"/>
+          <w:color w:val="000000"/>
+          <w:lang w:eastAsia="en-GB"/>
+        </w:rPr>
+      </w:pPr>
+      <w:r>
+        <w:rPr>
+          <w:rFonts w:ascii="Consolas" w:eastAsia="Times New Roman" w:hAnsi="Consolas" w:cs="Times New Roman"/>
+          <w:color w:val="000000"/>
+          <w:highlight w:val="lightGray"/>
+          <w:lang w:eastAsia="en-GB"/>
+        </w:rPr>
+        <w:t>pip install virtualenv</w:t>
+      </w:r>
+    </w:p>
+    <w:p>
+      <w:pPr>
+        <w:shd w:val="clear" w:color="auto" w:fill="FFFFFF"/>
+        <w:spacing w:before="240" w:after="0" w:line="240" w:lineRule="auto"/>
+        <w:rPr>
+          <w:rFonts w:ascii="Helvetica" w:eastAsia="Times New Roman" w:hAnsi="Helvetica" w:cs="Times New Roman"/>
+          <w:color w:val="000000"/>
+          <w:lang w:eastAsia="en-GB"/>
+        </w:rPr>
+      </w:pPr>
+      <w:r>
+        <w:rPr>
+          <w:rFonts w:ascii="Helvetica" w:eastAsia="Times New Roman" w:hAnsi="Helvetica" w:cs="Times New Roman"/>
+          <w:b/>
+          <w:bCs/>
+          <w:color w:val="000000"/>
+          <w:lang w:eastAsia="en-GB"/>
+        </w:rPr>
+        <w:t xml:space="preserve">Step </w:t>
+      </w:r>
+      <w:r>
+        <w:rPr>
+          <w:rFonts w:ascii="Helvetica" w:eastAsia="Times New Roman" w:hAnsi="Helvetica" w:cs="Times New Roman"/>
+          <w:b/>
+          <w:bCs/>
+          <w:color w:val="000000"/>
+          <w:lang w:eastAsia="en-GB"/>
+        </w:rPr>
+        <w:t xml:space="preserve">4 </w:t>
+      </w:r>
+      <w:r>
+        <w:rPr>
+          <w:rFonts w:ascii="Helvetica" w:eastAsia="Times New Roman" w:hAnsi="Helvetica" w:cs="Times New Roman"/>
+          <w:color w:val="000000"/>
+          <w:lang w:eastAsia="en-GB"/>
+        </w:rPr>
+        <w:t xml:space="preserve">Type in the following command to create a virtual environment </w:t>
+      </w:r>
+      <w:proofErr w:type="spellStart"/>
+      <w:r>
+        <w:rPr>
+          <w:rFonts w:ascii="Helvetica" w:eastAsia="Times New Roman" w:hAnsi="Helvetica" w:cs="Times New Roman"/>
+          <w:color w:val="000000"/>
+          <w:highlight w:val="lightGray"/>
+          <w:lang w:eastAsia="en-GB"/>
+        </w:rPr>
+        <w:t>nlp_env</w:t>
+      </w:r>
+      <w:proofErr w:type="spellEnd"/>
+    </w:p>
+    <w:p>
+      <w:pPr>
+        <w:shd w:val="clear" w:color="auto" w:fill="FFFFFF"/>
+        <w:spacing w:before="240" w:after="0" w:line="240" w:lineRule="auto"/>
+        <w:rPr>
+          <w:rFonts w:ascii="Consolas" w:eastAsia="Times New Roman" w:hAnsi="Consolas" w:cs="Times New Roman"/>
+          <w:color w:val="000000"/>
+          <w:lang w:eastAsia="en-GB"/>
+        </w:rPr>
+      </w:pPr>
+      <w:r>
+        <w:rPr>
+          <w:rFonts w:ascii="Consolas" w:eastAsia="Times New Roman" w:hAnsi="Consolas" w:cs="Times New Roman"/>
+          <w:color w:val="000000"/>
+          <w:highlight w:val="lightGray"/>
+          <w:lang w:eastAsia="en-GB"/>
+        </w:rPr>
+        <w:t xml:space="preserve">virtualenv </w:t>
+      </w:r>
+      <w:proofErr w:type="spellStart"/>
+      <w:r>
+        <w:rPr>
+          <w:rFonts w:ascii="Consolas" w:eastAsia="Times New Roman" w:hAnsi="Consolas" w:cs="Times New Roman"/>
+          <w:color w:val="000000"/>
+          <w:highlight w:val="lightGray"/>
+          <w:lang w:eastAsia="en-GB"/>
+        </w:rPr>
+        <w:t>nlp_env</w:t>
+      </w:r>
+      <w:proofErr w:type="spellEnd"/>
+    </w:p>
+    <w:p>
+      <w:pPr>
+        <w:shd w:val="clear" w:color="auto" w:fill="FFFFFF"/>
+        <w:spacing w:before="240" w:after="0" w:line="240" w:lineRule="auto"/>
+        <w:rPr>
+          <w:rFonts w:ascii="Helvetica" w:eastAsia="Times New Roman" w:hAnsi="Helvetica" w:cs="Times New Roman"/>
+          <w:color w:val="000000"/>
+          <w:lang w:eastAsia="en-GB"/>
+        </w:rPr>
+      </w:pPr>
+      <w:r>
+        <w:rPr>
+          <w:rFonts w:ascii="Helvetica" w:eastAsia="Times New Roman" w:hAnsi="Helvetica" w:cs="Times New Roman"/>
+          <w:color w:val="000000"/>
+          <w:lang w:eastAsia="en-GB"/>
+        </w:rPr>
+        <w:t xml:space="preserve">A new folder </w:t>
+      </w:r>
+      <w:proofErr w:type="spellStart"/>
+      <w:r>
+        <w:rPr>
+          <w:rFonts w:ascii="Helvetica" w:eastAsia="Times New Roman" w:hAnsi="Helvetica" w:cs="Times New Roman"/>
+          <w:color w:val="000000"/>
+          <w:lang w:eastAsia="en-GB"/>
+        </w:rPr>
+        <w:t>nlp_env</w:t>
+      </w:r>
+      <w:proofErr w:type="spellEnd"/>
+      <w:r>
+        <w:rPr>
+          <w:rFonts w:ascii="Helvetica" w:eastAsia="Times New Roman" w:hAnsi="Helvetica" w:cs="Times New Roman"/>
+          <w:color w:val="000000"/>
+          <w:lang w:eastAsia="en-GB"/>
+        </w:rPr>
+        <w:t xml:space="preserve"> will be created in project directory.</w:t>
+      </w:r>
+    </w:p>
+    <w:p>
+      <w:pPr>
+        <w:shd w:val="clear" w:color="auto" w:fill="FFFFFF"/>
+        <w:spacing w:before="240" w:after="0" w:line="240" w:lineRule="auto"/>
+        <w:rPr>
+          <w:rFonts w:ascii="Helvetica" w:eastAsia="Times New Roman" w:hAnsi="Helvetica" w:cs="Times New Roman"/>
+          <w:color w:val="000000"/>
+          <w:lang w:eastAsia="en-GB"/>
+        </w:rPr>
+      </w:pPr>
+      <w:r>
+        <w:rPr>
+          <w:rFonts w:ascii="Helvetica" w:eastAsia="Times New Roman" w:hAnsi="Helvetica" w:cs="Times New Roman"/>
+          <w:b/>
+          <w:bCs/>
+          <w:color w:val="000000"/>
+          <w:lang w:eastAsia="en-GB"/>
+        </w:rPr>
+        <w:t xml:space="preserve">Step 5 </w:t>
+      </w:r>
+      <w:r>
+        <w:rPr>
+          <w:rFonts w:ascii="Helvetica" w:eastAsia="Times New Roman" w:hAnsi="Helvetica" w:cs="Times New Roman"/>
+          <w:color w:val="000000"/>
+          <w:lang w:eastAsia="en-GB"/>
+        </w:rPr>
+        <w:t>Activate a virtual environment</w:t>
+      </w:r>
+    </w:p>
+    <w:p>
+      <w:pPr>
+        <w:shd w:val="clear" w:color="auto" w:fill="FFFFFF"/>
+        <w:spacing w:before="240" w:after="0" w:line="240" w:lineRule="auto"/>
+        <w:rPr>
+          <w:rFonts w:ascii="Consolas" w:eastAsia="Times New Roman" w:hAnsi="Consolas" w:cs="Times New Roman"/>
+          <w:color w:val="000000"/>
+          <w:lang w:eastAsia="en-GB"/>
+        </w:rPr>
+      </w:pPr>
+      <w:r>
+        <w:rPr>
+          <w:rFonts w:ascii="Helvetica" w:eastAsia="Times New Roman" w:hAnsi="Helvetica" w:cs="Times New Roman"/>
+          <w:color w:val="000000"/>
+          <w:lang w:eastAsia="en-GB"/>
+        </w:rPr>
+        <w:t xml:space="preserve">On </w:t>
+      </w:r>
+      <w:r>
+        <w:rPr>
+          <w:rFonts w:ascii="Helvetica" w:eastAsia="Times New Roman" w:hAnsi="Helvetica" w:cs="Times New Roman"/>
+          <w:color w:val="000000"/>
+          <w:lang w:eastAsia="en-GB"/>
+        </w:rPr>
+        <w:t xml:space="preserve">Windows: </w:t>
+      </w:r>
+      <w:r>
+        <w:rPr>
+          <w:rFonts w:ascii="Helvetica" w:eastAsia="Times New Roman" w:hAnsi="Helvetica" w:cs="Times New Roman"/>
+          <w:color w:val="000000"/>
+          <w:lang w:eastAsia="en-GB"/>
+        </w:rPr>
+        <w:tab/>
+      </w:r>
+      <w:r>
+        <w:rPr>
+          <w:rFonts w:ascii="Helvetica" w:eastAsia="Times New Roman" w:hAnsi="Helvetica" w:cs="Times New Roman"/>
+          <w:color w:val="000000"/>
+          <w:lang w:eastAsia="en-GB"/>
+        </w:rPr>
+        <w:tab/>
+      </w:r>
+      <w:proofErr w:type="spellStart"/>
+      <w:r>
+        <w:rPr>
+          <w:rFonts w:ascii="Consolas" w:eastAsia="Times New Roman" w:hAnsi="Consolas" w:cs="Times New Roman"/>
+          <w:color w:val="000000"/>
+          <w:highlight w:val="lightGray"/>
+          <w:lang w:eastAsia="en-GB"/>
+        </w:rPr>
+        <w:t>nlp_env</w:t>
+      </w:r>
+      <w:proofErr w:type="spellEnd"/>
+      <w:r>
+        <w:rPr>
+          <w:rFonts w:ascii="Consolas" w:eastAsia="Times New Roman" w:hAnsi="Consolas" w:cs="Times New Roman"/>
+          <w:color w:val="000000"/>
+          <w:highlight w:val="lightGray"/>
+          <w:lang w:eastAsia="en-GB"/>
+        </w:rPr>
+        <w:t>/Scripts/activate</w:t>
+      </w:r>
+    </w:p>
+    <w:p>
+      <w:pPr>
+        <w:shd w:val="clear" w:color="auto" w:fill="FFFFFF"/>
+        <w:spacing w:before="240" w:after="0" w:line="240" w:lineRule="auto"/>
+        <w:rPr>
+          <w:rFonts w:ascii="Helvetica" w:eastAsia="Times New Roman" w:hAnsi="Helvetica" w:cs="Times New Roman"/>
+          <w:color w:val="000000"/>
+          <w:lang w:eastAsia="en-GB"/>
+        </w:rPr>
+      </w:pPr>
+      <w:r>
+        <w:rPr>
+          <w:rFonts w:ascii="Helvetica" w:eastAsia="Times New Roman" w:hAnsi="Helvetica" w:cs="Times New Roman"/>
+          <w:color w:val="000000"/>
+          <w:lang w:eastAsia="en-GB"/>
+        </w:rPr>
+        <w:t xml:space="preserve">On </w:t>
+      </w:r>
+      <w:r>
+        <w:rPr>
+          <w:rFonts w:ascii="Helvetica" w:eastAsia="Times New Roman" w:hAnsi="Helvetica" w:cs="Times New Roman"/>
+          <w:color w:val="000000"/>
+          <w:lang w:eastAsia="en-GB"/>
+        </w:rPr>
+        <w:t xml:space="preserve">MAC: </w:t>
+      </w:r>
+      <w:r>
+        <w:rPr>
+          <w:rFonts w:ascii="Helvetica" w:eastAsia="Times New Roman" w:hAnsi="Helvetica" w:cs="Times New Roman"/>
+          <w:color w:val="000000"/>
+          <w:lang w:eastAsia="en-GB"/>
+        </w:rPr>
+        <w:tab/>
+      </w:r>
+      <w:r>
+        <w:rPr>
+          <w:rFonts w:ascii="Helvetica" w:eastAsia="Times New Roman" w:hAnsi="Helvetica" w:cs="Times New Roman"/>
+          <w:color w:val="000000"/>
+          <w:lang w:eastAsia="en-GB"/>
+        </w:rPr>
+        <w:tab/>
+      </w:r>
+      <w:r>
+        <w:rPr>
+          <w:rFonts w:ascii="Consolas" w:eastAsia="Times New Roman" w:hAnsi="Consolas" w:cs="Times New Roman"/>
+          <w:color w:val="000000"/>
+          <w:highlight w:val="lightGray"/>
+          <w:lang w:eastAsia="en-GB"/>
+        </w:rPr>
+        <w:t xml:space="preserve">source </w:t>
+      </w:r>
+      <w:proofErr w:type="spellStart"/>
+      <w:r>
+        <w:rPr>
+          <w:rFonts w:ascii="Consolas" w:eastAsia="Times New Roman" w:hAnsi="Consolas" w:cs="Times New Roman"/>
+          <w:color w:val="000000"/>
+          <w:highlight w:val="lightGray"/>
+          <w:lang w:eastAsia="en-GB"/>
+        </w:rPr>
+        <w:t>nlp_env</w:t>
+      </w:r>
+      <w:proofErr w:type="spellEnd"/>
+      <w:r>
+        <w:rPr>
+          <w:rFonts w:ascii="Consolas" w:eastAsia="Times New Roman" w:hAnsi="Consolas" w:cs="Times New Roman"/>
+          <w:color w:val="000000"/>
+          <w:highlight w:val="lightGray"/>
+          <w:lang w:eastAsia="en-GB"/>
+        </w:rPr>
+        <w:t>/Scripts/activate</w:t>
+      </w:r>
+    </w:p>
+    <w:p>
+      <w:pPr>
+        <w:shd w:val="clear" w:color="auto" w:fill="FFFFFF"/>
+        <w:spacing w:before="240" w:after="0" w:line="240" w:lineRule="auto"/>
+        <w:rPr>
+          <w:rFonts w:ascii="Helvetica" w:eastAsia="Times New Roman" w:hAnsi="Helvetica" w:cs="Times New Roman"/>
+          <w:color w:val="000000"/>
+          <w:lang w:eastAsia="en-GB"/>
+        </w:rPr>
+      </w:pPr>
+      <w:r>
+        <w:rPr>
+          <w:rFonts w:ascii="Helvetica" w:eastAsia="Times New Roman" w:hAnsi="Helvetica" w:cs="Times New Roman"/>
+          <w:b/>
+          <w:bCs/>
+          <w:color w:val="000000"/>
+          <w:lang w:eastAsia="en-GB"/>
+        </w:rPr>
+        <w:t>Step 6</w:t>
+      </w:r>
+      <w:r>
+        <w:rPr>
+          <w:rFonts w:ascii="Helvetica" w:eastAsia="Times New Roman" w:hAnsi="Helvetica" w:cs="Times New Roman"/>
+          <w:color w:val="000000"/>
+          <w:lang w:eastAsia="en-GB"/>
+        </w:rPr>
+        <w:t xml:space="preserve"> Install all the necessary dependencies using this command:</w:t>
+      </w:r>
+    </w:p>
+    <w:p>
+      <w:pPr>
+        <w:shd w:val="clear" w:color="auto" w:fill="FFFFFF"/>
+        <w:spacing w:before="240" w:after="0" w:line="240" w:lineRule="auto"/>
+        <w:rPr>
+          <w:rFonts w:ascii="Consolas" w:eastAsia="Times New Roman" w:hAnsi="Consolas" w:cs="Times New Roman"/>
+          <w:color w:val="000000"/>
+          <w:lang w:eastAsia="en-GB"/>
+        </w:rPr>
+      </w:pPr>
+      <w:r>
+        <w:rPr>
+          <w:rFonts w:ascii="Consolas" w:eastAsia="Times New Roman" w:hAnsi="Consolas" w:cs="Times New Roman"/>
+          <w:color w:val="000000"/>
+          <w:highlight w:val="lightGray"/>
+          <w:lang w:eastAsia="en-GB"/>
+        </w:rPr>
+        <w:t>pip install -r requirements.txt</w:t>
+      </w:r>
+    </w:p>
+    <w:p>
+      <w:pPr>
+        <w:shd w:val="clear" w:color="auto" w:fill="FFFFFF"/>
+        <w:spacing w:before="240" w:after="0" w:line="240" w:lineRule="auto"/>
+        <w:rPr>
+          <w:rFonts w:ascii="Helvetica" w:eastAsia="Times New Roman" w:hAnsi="Helvetica" w:cs="Times New Roman"/>
+          <w:color w:val="000000"/>
+          <w:lang w:eastAsia="en-GB"/>
+        </w:rPr>
+      </w:pPr>
+      <w:r>
+        <w:rPr>
+          <w:rFonts w:ascii="Helvetica" w:eastAsia="Times New Roman" w:hAnsi="Helvetica" w:cs="Times New Roman"/>
+          <w:b/>
+          <w:bCs/>
+          <w:color w:val="000000"/>
+          <w:lang w:eastAsia="en-GB"/>
+        </w:rPr>
+        <w:t xml:space="preserve">Step </w:t>
+      </w:r>
+      <w:r>
+        <w:rPr>
+          <w:rFonts w:ascii="Helvetica" w:eastAsia="Times New Roman" w:hAnsi="Helvetica" w:cs="Times New Roman"/>
+          <w:b/>
+          <w:bCs/>
+          <w:color w:val="000000"/>
+          <w:lang w:eastAsia="en-GB"/>
+        </w:rPr>
+        <w:t xml:space="preserve">7 </w:t>
+      </w:r>
+      <w:r>
+        <w:rPr>
+          <w:rFonts w:ascii="Helvetica" w:eastAsia="Times New Roman" w:hAnsi="Helvetica" w:cs="Times New Roman"/>
+          <w:color w:val="000000"/>
+          <w:lang w:eastAsia="en-GB"/>
+        </w:rPr>
+        <w:t>Install kernel</w:t>
+      </w:r>
+      <w:r>
+        <w:rPr>
+          <w:rFonts w:ascii="Helvetica" w:eastAsia="Times New Roman" w:hAnsi="Helvetica" w:cs="Times New Roman"/>
+          <w:color w:val="000000"/>
+          <w:lang w:eastAsia="en-GB"/>
+        </w:rPr>
+        <w:t xml:space="preserve">. We will call it </w:t>
+      </w:r>
+      <w:proofErr w:type="spellStart"/>
+      <w:r>
+        <w:rPr>
+          <w:rFonts w:ascii="Consolas" w:eastAsia="Times New Roman" w:hAnsi="Consolas" w:cs="Times New Roman"/>
+          <w:color w:val="000000"/>
+          <w:highlight w:val="lightGray"/>
+          <w:lang w:eastAsia="en-GB"/>
+        </w:rPr>
+        <w:t>nlp_env</w:t>
+      </w:r>
+      <w:proofErr w:type="spellEnd"/>
+      <w:r>
+        <w:rPr>
+          <w:rFonts w:ascii="Helvetica" w:eastAsia="Times New Roman" w:hAnsi="Helvetica" w:cs="Times New Roman"/>
+          <w:color w:val="000000"/>
+          <w:lang w:eastAsia="en-GB"/>
+        </w:rPr>
+        <w:t xml:space="preserve"> just like the environment.</w:t>
+      </w:r>
+    </w:p>
+    <w:p>
+      <w:pPr>
+        <w:shd w:val="clear" w:color="auto" w:fill="FFFFFF"/>
+        <w:spacing w:before="240" w:after="0" w:line="240" w:lineRule="auto"/>
+        <w:rPr>
+          <w:rFonts w:ascii="Consolas" w:eastAsia="Times New Roman" w:hAnsi="Consolas" w:cs="Courier New"/>
+          <w:color w:val="273239"/>
+          <w:spacing w:val="2"/>
+          <w:lang w:eastAsia="en-GB"/>
+        </w:rPr>
+      </w:pPr>
+      <w:proofErr w:type="spellStart"/>
+      <w:r>
+        <w:rPr>
+          <w:rFonts w:ascii="Consolas" w:eastAsia="Times New Roman" w:hAnsi="Consolas" w:cs="Courier New"/>
+          <w:color w:val="273239"/>
+          <w:spacing w:val="2"/>
+          <w:highlight w:val="lightGray"/>
+          <w:lang w:eastAsia="en-GB"/>
+        </w:rPr>
+        <w:t>ipython</w:t>
+      </w:r>
+      <w:proofErr w:type="spellEnd"/>
+      <w:r>
+        <w:rPr>
+          <w:rFonts w:ascii="Consolas" w:eastAsia="Times New Roman" w:hAnsi="Consolas" w:cs="Courier New"/>
+          <w:color w:val="273239"/>
+          <w:spacing w:val="2"/>
+          <w:highlight w:val="lightGray"/>
+          <w:lang w:eastAsia="en-GB"/>
+        </w:rPr>
+        <w:t xml:space="preserve"> kernel install --user --name=</w:t>
+      </w:r>
+      <w:proofErr w:type="spellStart"/>
+      <w:r>
+        <w:rPr>
+          <w:rFonts w:ascii="Consolas" w:eastAsia="Times New Roman" w:hAnsi="Consolas" w:cs="Courier New"/>
+          <w:color w:val="273239"/>
+          <w:spacing w:val="2"/>
+          <w:highlight w:val="lightGray"/>
+          <w:lang w:eastAsia="en-GB"/>
+        </w:rPr>
+        <w:t>nlp_env</w:t>
+      </w:r>
+      <w:proofErr w:type="spellEnd"/>
+    </w:p>
+    <w:p>
+      <w:pPr>
+        <w:shd w:val="clear" w:color="auto" w:fill="FFFFFF"/>
+        <w:spacing w:before="240" w:after="0" w:line="240" w:lineRule="auto"/>
+        <w:rPr>
+          <w:rFonts w:ascii="Helvetica" w:eastAsia="Times New Roman" w:hAnsi="Helvetica" w:cs="Helvetica"/>
+          <w:color w:val="000000"/>
+          <w:lang w:eastAsia="en-GB"/>
+        </w:rPr>
+      </w:pPr>
+      <w:r>
+        <w:rPr>
+          <w:rFonts w:ascii="Helvetica" w:eastAsia="Times New Roman" w:hAnsi="Helvetica" w:cs="Helvetica"/>
+          <w:b/>
+          <w:bCs/>
+          <w:color w:val="273239"/>
+          <w:spacing w:val="2"/>
+          <w:lang w:eastAsia="en-GB"/>
+        </w:rPr>
+        <w:t>Step 8</w:t>
+      </w:r>
+      <w:r>
+        <w:rPr>
+          <w:rFonts w:ascii="Helvetica" w:eastAsia="Times New Roman" w:hAnsi="Helvetica" w:cs="Helvetica"/>
+          <w:b/>
+          <w:bCs/>
+          <w:color w:val="273239"/>
+          <w:spacing w:val="2"/>
+          <w:lang w:eastAsia="en-GB"/>
+        </w:rPr>
+        <w:t xml:space="preserve"> </w:t>
+      </w:r>
+      <w:r>
+        <w:rPr>
+          <w:rFonts w:ascii="Helvetica" w:eastAsia="Times New Roman" w:hAnsi="Helvetica" w:cs="Helvetica"/>
+          <w:color w:val="273239"/>
+          <w:spacing w:val="2"/>
+          <w:lang w:eastAsia="en-GB"/>
+        </w:rPr>
+        <w:t>Run Jupyter Notebook</w:t>
+      </w:r>
+    </w:p>
+    <w:p>
+      <w:pPr>
+        <w:shd w:val="clear" w:color="auto" w:fill="FFFFFF"/>
+        <w:spacing w:before="240" w:after="0" w:line="240" w:lineRule="auto"/>
+        <w:rPr>
+          <w:rFonts w:ascii="Consolas" w:eastAsia="Times New Roman" w:hAnsi="Consolas" w:cs="Courier New"/>
+          <w:color w:val="273239"/>
+          <w:spacing w:val="2"/>
+          <w:lang w:eastAsia="en-GB"/>
+        </w:rPr>
+      </w:pPr>
+      <w:proofErr w:type="spellStart"/>
+      <w:r>
+        <w:rPr>
+          <w:rFonts w:ascii="Consolas" w:eastAsia="Times New Roman" w:hAnsi="Consolas" w:cs="Courier New"/>
+          <w:color w:val="273239"/>
+          <w:spacing w:val="2"/>
+          <w:highlight w:val="lightGray"/>
+          <w:lang w:eastAsia="en-GB"/>
+        </w:rPr>
+        <w:t>jupyter</w:t>
+      </w:r>
+      <w:proofErr w:type="spellEnd"/>
+      <w:r>
+        <w:rPr>
+          <w:rFonts w:ascii="Consolas" w:eastAsia="Times New Roman" w:hAnsi="Consolas" w:cs="Courier New"/>
+          <w:color w:val="273239"/>
+          <w:spacing w:val="2"/>
+          <w:highlight w:val="lightGray"/>
+          <w:lang w:eastAsia="en-GB"/>
+        </w:rPr>
+        <w:t xml:space="preserve"> notebook</w:t>
+      </w:r>
+    </w:p>
     <w:p>
       <w:pPr>
         <w:shd w:val="clear" w:color="auto" w:fill="FFFFFF"/>
@@ -3449,64 +3612,47 @@
       <w:r>
         <w:rPr>
           <w:rFonts w:ascii="Helvetica" w:eastAsia="Times New Roman" w:hAnsi="Helvetica" w:cs="Helvetica"/>
-          <w:b/>
-          <w:bCs/>
-          <w:lang w:eastAsia="en-GB"/>
-        </w:rPr>
-        <w:t>S</w:t>
-      </w:r>
+          <w:lang w:eastAsia="en-GB"/>
+        </w:rPr>
+        <w:t xml:space="preserve">Click on the first notebook “1. Let’s Learn NLP – </w:t>
+      </w:r>
+      <w:proofErr w:type="spellStart"/>
       <w:r>
         <w:rPr>
           <w:rFonts w:ascii="Helvetica" w:eastAsia="Times New Roman" w:hAnsi="Helvetica" w:cs="Helvetica"/>
-          <w:b/>
-          <w:bCs/>
-          <w:lang w:eastAsia="en-GB"/>
-        </w:rPr>
-        <w:t>tep 4</w:t>
-      </w:r>
+          <w:lang w:eastAsia="en-GB"/>
+        </w:rPr>
+        <w:t>Introduction.ipynb</w:t>
+      </w:r>
+      <w:proofErr w:type="spellEnd"/>
       <w:r>
         <w:rPr>
           <w:rFonts w:ascii="Helvetica" w:eastAsia="Times New Roman" w:hAnsi="Helvetica" w:cs="Helvetica"/>
           <w:lang w:eastAsia="en-GB"/>
         </w:rPr>
-        <w:t xml:space="preserve"> Click on the first notebook “1. Let’s Learn NLP – </w:t>
-      </w:r>
-      <w:proofErr w:type="spellStart"/>
+        <w:t>”</w:t>
+      </w:r>
       <w:r>
         <w:rPr>
           <w:rFonts w:ascii="Helvetica" w:eastAsia="Times New Roman" w:hAnsi="Helvetica" w:cs="Helvetica"/>
           <w:lang w:eastAsia="en-GB"/>
         </w:rPr>
-        <w:t>Introduction.ipynb</w:t>
-      </w:r>
-      <w:proofErr w:type="spellEnd"/>
-      <w:r>
+        <w:t xml:space="preserve"> to start.</w:t>
+      </w:r>
+    </w:p>
+    <w:p>
+      <w:pPr>
         <w:rPr>
           <w:rFonts w:ascii="Helvetica" w:eastAsia="Times New Roman" w:hAnsi="Helvetica" w:cs="Helvetica"/>
           <w:lang w:eastAsia="en-GB"/>
         </w:rPr>
-        <w:t>”</w:t>
-      </w:r>
+      </w:pPr>
       <w:r>
         <w:rPr>
           <w:rFonts w:ascii="Helvetica" w:eastAsia="Times New Roman" w:hAnsi="Helvetica" w:cs="Helvetica"/>
           <w:lang w:eastAsia="en-GB"/>
         </w:rPr>
-        <w:t xml:space="preserve">. </w:t>
-      </w:r>
-    </w:p>
-    <w:p>
-      <w:pPr>
-        <w:rPr>
-          <w:rFonts w:ascii="Helvetica" w:eastAsia="Times New Roman" w:hAnsi="Helvetica" w:cs="Helvetica"/>
-          <w:lang w:eastAsia="en-GB"/>
-        </w:rPr>
-      </w:pPr>
-      <w:r>
-        <w:rPr>
-          <w:rFonts w:ascii="Helvetica" w:eastAsia="Times New Roman" w:hAnsi="Helvetica" w:cs="Helvetica"/>
-          <w:lang w:eastAsia="en-GB"/>
-        </w:rPr>
+        <w:lastRenderedPageBreak/>
         <w:t xml:space="preserve">In the top right corner under the logout button you should see the name of the </w:t>
       </w:r>
       <w:r>
@@ -3865,7 +4011,6 @@
           <w:noProof/>
           <w:lang w:eastAsia="en-GB"/>
         </w:rPr>
-        <w:lastRenderedPageBreak/>
         <w:drawing>
           <wp:inline distT="0" distB="0" distL="0" distR="0" wp14:anchorId="735F92DD" wp14:editId="46B98BB4">
             <wp:extent cx="6026688" cy="2705100"/>
@@ -4048,6 +4193,27 @@
     </w:p>
     <w:p>
       <w:pPr>
+        <w:rPr>
+          <w:rFonts w:ascii="Helvetica" w:eastAsia="Times New Roman" w:hAnsi="Helvetica" w:cs="Times New Roman"/>
+          <w:b/>
+          <w:bCs/>
+          <w:color w:val="000000"/>
+          <w:lang w:eastAsia="en-GB"/>
+        </w:rPr>
+      </w:pPr>
+      <w:r>
+        <w:rPr>
+          <w:rFonts w:ascii="Helvetica" w:eastAsia="Times New Roman" w:hAnsi="Helvetica" w:cs="Times New Roman"/>
+          <w:b/>
+          <w:bCs/>
+          <w:color w:val="000000"/>
+          <w:lang w:eastAsia="en-GB"/>
+        </w:rPr>
+        <w:br w:type="page"/>
+      </w:r>
+    </w:p>
+    <w:p>
+      <w:pPr>
         <w:shd w:val="clear" w:color="auto" w:fill="FFFFFF"/>
         <w:spacing w:before="240" w:after="0" w:line="240" w:lineRule="auto"/>
         <w:rPr>
@@ -4066,6 +4232,7 @@
           <w:color w:val="000000"/>
           <w:lang w:eastAsia="en-GB"/>
         </w:rPr>
+        <w:lastRenderedPageBreak/>
         <w:t>E</w:t>
       </w:r>
       <w:r>
@@ -4156,6 +4323,7 @@
         <w:rPr>
           <w:rFonts w:ascii="Consolas" w:eastAsia="Times New Roman" w:hAnsi="Consolas" w:cs="Times New Roman"/>
           <w:color w:val="000000"/>
+          <w:highlight w:val="lightGray"/>
           <w:lang w:eastAsia="en-GB"/>
         </w:rPr>
         <w:t>jupyter</w:t>
@@ -4165,6 +4333,7 @@
         <w:rPr>
           <w:rFonts w:ascii="Consolas" w:eastAsia="Times New Roman" w:hAnsi="Consolas" w:cs="Times New Roman"/>
           <w:color w:val="000000"/>
+          <w:highlight w:val="lightGray"/>
           <w:lang w:eastAsia="en-GB"/>
         </w:rPr>
         <w:t xml:space="preserve"> </w:t>
@@ -4174,6 +4343,7 @@
         <w:rPr>
           <w:rFonts w:ascii="Consolas" w:eastAsia="Times New Roman" w:hAnsi="Consolas" w:cs="Times New Roman"/>
           <w:color w:val="000000"/>
+          <w:highlight w:val="lightGray"/>
           <w:lang w:eastAsia="en-GB"/>
         </w:rPr>
         <w:t>kernelspec</w:t>
@@ -4183,6 +4353,7 @@
         <w:rPr>
           <w:rFonts w:ascii="Consolas" w:eastAsia="Times New Roman" w:hAnsi="Consolas" w:cs="Times New Roman"/>
           <w:color w:val="000000"/>
+          <w:highlight w:val="lightGray"/>
           <w:lang w:eastAsia="en-GB"/>
         </w:rPr>
         <w:t xml:space="preserve"> uninstall </w:t>
@@ -4192,6 +4363,7 @@
         <w:rPr>
           <w:rFonts w:ascii="Consolas" w:eastAsia="Times New Roman" w:hAnsi="Consolas" w:cs="Times New Roman"/>
           <w:color w:val="000000"/>
+          <w:highlight w:val="lightGray"/>
           <w:lang w:eastAsia="en-GB"/>
         </w:rPr>
         <w:t>myenv</w:t>
@@ -4614,7 +4786,7 @@
       <w:pPr>
         <w:pStyle w:val="ListParagraph"/>
         <w:numPr>
-          <w:ilvl w:val="2"/>
+          <w:ilvl w:val="1"/>
           <w:numId w:val="2"/>
         </w:numPr>
         <w:rPr>
@@ -4625,7 +4797,7 @@
         <w:rPr>
           <w:rFonts w:ascii="Helvetica" w:hAnsi="Helvetica" w:cs="Helvetica"/>
         </w:rPr>
-        <w:t>Tokenizer</w:t>
+        <w:t>Elements of Spacy Pipeline</w:t>
       </w:r>
     </w:p>
     <w:p>
@@ -4643,7 +4815,7 @@
         <w:rPr>
           <w:rFonts w:ascii="Helvetica" w:hAnsi="Helvetica" w:cs="Helvetica"/>
         </w:rPr>
-        <w:t>Using the doc object</w:t>
+        <w:t>Tokenizer</w:t>
       </w:r>
     </w:p>
     <w:p>
@@ -4661,7 +4833,7 @@
         <w:rPr>
           <w:rFonts w:ascii="Helvetica" w:hAnsi="Helvetica" w:cs="Helvetica"/>
         </w:rPr>
-        <w:t>Tagger</w:t>
+        <w:t>Using the doc object</w:t>
       </w:r>
     </w:p>
     <w:p>
@@ -4679,7 +4851,7 @@
         <w:rPr>
           <w:rFonts w:ascii="Helvetica" w:hAnsi="Helvetica" w:cs="Helvetica"/>
         </w:rPr>
-        <w:t>Parser</w:t>
+        <w:t>Tagger</w:t>
       </w:r>
     </w:p>
     <w:p>
@@ -4697,7 +4869,7 @@
         <w:rPr>
           <w:rFonts w:ascii="Helvetica" w:hAnsi="Helvetica" w:cs="Helvetica"/>
         </w:rPr>
-        <w:t>Lemmatizer</w:t>
+        <w:t>Parser</w:t>
       </w:r>
     </w:p>
     <w:p>
@@ -4715,7 +4887,7 @@
         <w:rPr>
           <w:rFonts w:ascii="Helvetica" w:hAnsi="Helvetica" w:cs="Helvetica"/>
         </w:rPr>
-        <w:t>Named Entity Recognizer (NER)</w:t>
+        <w:t>Lemmatizer</w:t>
       </w:r>
     </w:p>
     <w:p>
@@ -4733,7 +4905,31 @@
         <w:rPr>
           <w:rFonts w:ascii="Helvetica" w:hAnsi="Helvetica" w:cs="Helvetica"/>
         </w:rPr>
+        <w:t>Named Entity Recognizer (NER)</w:t>
+      </w:r>
+    </w:p>
+    <w:p>
+      <w:pPr>
+        <w:pStyle w:val="ListParagraph"/>
+        <w:numPr>
+          <w:ilvl w:val="2"/>
+          <w:numId w:val="2"/>
+        </w:numPr>
+        <w:rPr>
+          <w:rFonts w:ascii="Helvetica" w:hAnsi="Helvetica" w:cs="Helvetica"/>
+        </w:rPr>
+      </w:pPr>
+      <w:r>
+        <w:rPr>
+          <w:rFonts w:ascii="Helvetica" w:hAnsi="Helvetica" w:cs="Helvetica"/>
+        </w:rPr>
         <w:t>Other features</w:t>
+      </w:r>
+      <w:r>
+        <w:rPr>
+          <w:rFonts w:ascii="Helvetica" w:hAnsi="Helvetica" w:cs="Helvetica"/>
+        </w:rPr>
+        <w:t xml:space="preserve"> (stopwords and token attributes)</w:t>
       </w:r>
     </w:p>
     <w:p>
@@ -4881,7 +5077,49 @@
         <w:rPr>
           <w:rFonts w:ascii="Helvetica" w:hAnsi="Helvetica" w:cs="Helvetica"/>
         </w:rPr>
-        <w:t>Calculating similarity between two words</w:t>
+        <w:t>Exercise 3</w:t>
+      </w:r>
+      <w:r>
+        <w:rPr>
+          <w:rFonts w:ascii="Helvetica" w:hAnsi="Helvetica" w:cs="Helvetica"/>
+        </w:rPr>
+        <w:t>.1</w:t>
+      </w:r>
+    </w:p>
+    <w:p>
+      <w:pPr>
+        <w:pStyle w:val="ListParagraph"/>
+        <w:numPr>
+          <w:ilvl w:val="2"/>
+          <w:numId w:val="2"/>
+        </w:numPr>
+        <w:rPr>
+          <w:rFonts w:ascii="Helvetica" w:hAnsi="Helvetica" w:cs="Helvetica"/>
+        </w:rPr>
+      </w:pPr>
+      <w:r>
+        <w:rPr>
+          <w:rFonts w:ascii="Helvetica" w:hAnsi="Helvetica" w:cs="Helvetica"/>
+        </w:rPr>
+        <w:t>Exercise 3.2</w:t>
+      </w:r>
+    </w:p>
+    <w:p>
+      <w:pPr>
+        <w:pStyle w:val="ListParagraph"/>
+        <w:numPr>
+          <w:ilvl w:val="2"/>
+          <w:numId w:val="2"/>
+        </w:numPr>
+        <w:rPr>
+          <w:rFonts w:ascii="Helvetica" w:hAnsi="Helvetica" w:cs="Helvetica"/>
+        </w:rPr>
+      </w:pPr>
+      <w:r>
+        <w:rPr>
+          <w:rFonts w:ascii="Helvetica" w:hAnsi="Helvetica" w:cs="Helvetica"/>
+        </w:rPr>
+        <w:t>Exercise 3.3</w:t>
       </w:r>
     </w:p>
     <w:p>
@@ -4899,13 +5137,7 @@
         <w:rPr>
           <w:rFonts w:ascii="Helvetica" w:hAnsi="Helvetica" w:cs="Helvetica"/>
         </w:rPr>
-        <w:t>Exercise 3</w:t>
-      </w:r>
-      <w:r>
-        <w:rPr>
-          <w:rFonts w:ascii="Helvetica" w:hAnsi="Helvetica" w:cs="Helvetica"/>
-        </w:rPr>
-        <w:t>.1</w:t>
+        <w:t>Calculating similarity between two words</w:t>
       </w:r>
     </w:p>
     <w:p>
@@ -4941,7 +5173,13 @@
         <w:rPr>
           <w:rFonts w:ascii="Helvetica" w:hAnsi="Helvetica" w:cs="Helvetica"/>
         </w:rPr>
-        <w:t>Exercise 3.2</w:t>
+        <w:t>Exercise 3.</w:t>
+      </w:r>
+      <w:r>
+        <w:rPr>
+          <w:rFonts w:ascii="Helvetica" w:hAnsi="Helvetica" w:cs="Helvetica"/>
+        </w:rPr>
+        <w:t>4</w:t>
       </w:r>
     </w:p>
     <w:p>
@@ -5206,12 +5444,6 @@
     </w:p>
     <w:p>
       <w:pPr>
-        <w:ind w:left="1080"/>
-      </w:pPr>
-    </w:p>
-    <w:p/>
-    <w:p>
-      <w:pPr>
         <w:pStyle w:val="Heading1"/>
         <w:rPr>
           <w:rFonts w:ascii="Helvetica" w:hAnsi="Helvetica" w:cs="Helvetica"/>
@@ -5221,9 +5453,6 @@
           <w:szCs w:val="22"/>
         </w:rPr>
       </w:pPr>
-      <w:r>
-        <w:br w:type="page"/>
-      </w:r>
       <w:bookmarkStart w:id="5" w:name="_Toc97821361"/>
       <w:r>
         <w:rPr>
@@ -5798,98 +6027,9 @@
           <w:szCs w:val="24"/>
         </w:rPr>
       </w:pPr>
-      <w:r>
-        <w:rPr>
-          <w:rFonts w:ascii="Helvetica" w:hAnsi="Helvetica" w:cs="Helvetica"/>
-          <w:sz w:val="24"/>
-          <w:szCs w:val="24"/>
-        </w:rPr>
-        <w:t>8. Exercise Solutions</w:t>
-      </w:r>
-    </w:p>
-    <w:p>
-      <w:pPr>
-        <w:rPr>
-          <w:rFonts w:ascii="Helvetica" w:hAnsi="Helvetica" w:cs="Helvetica"/>
-          <w:sz w:val="24"/>
-          <w:szCs w:val="24"/>
-        </w:rPr>
-      </w:pPr>
-    </w:p>
-    <w:p>
-      <w:pPr>
-        <w:rPr>
-          <w:rFonts w:ascii="Helvetica" w:hAnsi="Helvetica" w:cs="Helvetica"/>
-          <w:b/>
-          <w:bCs/>
-          <w:sz w:val="24"/>
-          <w:szCs w:val="24"/>
-        </w:rPr>
-      </w:pPr>
-      <w:r>
-        <w:rPr>
-          <w:rFonts w:ascii="Helvetica" w:hAnsi="Helvetica" w:cs="Helvetica"/>
-          <w:b/>
-          <w:bCs/>
-          <w:sz w:val="24"/>
-          <w:szCs w:val="24"/>
-        </w:rPr>
-        <w:t>Exercise 2 Solution</w:t>
-      </w:r>
-    </w:p>
-    <w:p>
-      <w:pPr>
-        <w:rPr>
-          <w:rFonts w:ascii="Helvetica" w:hAnsi="Helvetica" w:cs="Helvetica"/>
-          <w:sz w:val="24"/>
-          <w:szCs w:val="24"/>
-        </w:rPr>
-      </w:pPr>
-      <w:r>
-        <w:rPr>
-          <w:rFonts w:ascii="Helvetica" w:hAnsi="Helvetica" w:cs="Helvetica"/>
-          <w:sz w:val="24"/>
-          <w:szCs w:val="24"/>
-        </w:rPr>
-        <w:drawing>
-          <wp:inline distT="0" distB="0" distL="0" distR="0" wp14:anchorId="696BDB61" wp14:editId="2C9414FD">
-            <wp:extent cx="6320585" cy="2274073"/>
-            <wp:effectExtent l="0" t="0" r="4445" b="0"/>
-            <wp:docPr id="2" name="Picture 2"/>
-            <wp:cNvGraphicFramePr>
-              <a:graphicFrameLocks xmlns:a="http://schemas.openxmlformats.org/drawingml/2006/main" noChangeAspect="1"/>
-            </wp:cNvGraphicFramePr>
-            <a:graphic xmlns:a="http://schemas.openxmlformats.org/drawingml/2006/main">
-              <a:graphicData uri="http://schemas.openxmlformats.org/drawingml/2006/picture">
-                <pic:pic xmlns:pic="http://schemas.openxmlformats.org/drawingml/2006/picture">
-                  <pic:nvPicPr>
-                    <pic:cNvPr id="1" name=""/>
-                    <pic:cNvPicPr/>
-                  </pic:nvPicPr>
-                  <pic:blipFill>
-                    <a:blip r:embed="rId23"/>
-                    <a:stretch>
-                      <a:fillRect/>
-                    </a:stretch>
-                  </pic:blipFill>
-                  <pic:spPr>
-                    <a:xfrm>
-                      <a:off x="0" y="0"/>
-                      <a:ext cx="6327634" cy="2276609"/>
-                    </a:xfrm>
-                    <a:prstGeom prst="rect">
-                      <a:avLst/>
-                    </a:prstGeom>
-                  </pic:spPr>
-                </pic:pic>
-              </a:graphicData>
-            </a:graphic>
-          </wp:inline>
-        </w:drawing>
-      </w:r>
     </w:p>
     <w:sectPr>
-      <w:footerReference w:type="default" r:id="rId24"/>
+      <w:footerReference w:type="default" r:id="rId23"/>
       <w:pgSz w:w="11906" w:h="16838"/>
       <w:pgMar w:top="1417" w:right="1417" w:bottom="1417" w:left="1417" w:header="708" w:footer="708" w:gutter="0"/>
       <w:cols w:space="708"/>

</xml_diff>

<commit_message>
Added troubleshooting for missing modules
</commit_message>
<xml_diff>
--- a/Manual.docx
+++ b/Manual.docx
@@ -92,12 +92,8 @@
               <w:tab w:val="right" w:leader="dot" w:pos="9062"/>
             </w:tabs>
             <w:rPr>
-              <w:rFonts w:ascii="Helvetica" w:eastAsiaTheme="minorEastAsia" w:hAnsi="Helvetica" w:cs="Helvetica"/>
-              <w:b/>
-              <w:bCs/>
+              <w:rFonts w:asciiTheme="minorHAnsi" w:eastAsiaTheme="minorEastAsia" w:hAnsiTheme="minorHAnsi"/>
               <w:noProof/>
-              <w:sz w:val="24"/>
-              <w:szCs w:val="24"/>
               <w:lang w:eastAsia="en-GB"/>
             </w:rPr>
           </w:pPr>
@@ -119,7 +115,7 @@
             </w:rPr>
             <w:fldChar w:fldCharType="separate"/>
           </w:r>
-          <w:hyperlink w:anchor="_Toc97821356" w:history="1">
+          <w:hyperlink w:anchor="_Toc97894664" w:history="1">
             <w:r>
               <w:rPr>
                 <w:rStyle w:val="Hyperlink"/>
@@ -127,91 +123,54 @@
                 <w:b/>
                 <w:bCs/>
                 <w:noProof/>
-                <w:sz w:val="24"/>
-                <w:szCs w:val="24"/>
               </w:rPr>
               <w:t>1. Acknowledgements</w:t>
             </w:r>
             <w:r>
               <w:rPr>
-                <w:rFonts w:ascii="Helvetica" w:hAnsi="Helvetica" w:cs="Helvetica"/>
-                <w:b/>
-                <w:bCs/>
                 <w:noProof/>
                 <w:webHidden/>
-                <w:sz w:val="24"/>
-                <w:szCs w:val="24"/>
               </w:rPr>
               <w:tab/>
             </w:r>
             <w:r>
               <w:rPr>
-                <w:rFonts w:ascii="Helvetica" w:hAnsi="Helvetica" w:cs="Helvetica"/>
-                <w:b/>
-                <w:bCs/>
                 <w:noProof/>
                 <w:webHidden/>
-                <w:sz w:val="24"/>
-                <w:szCs w:val="24"/>
               </w:rPr>
               <w:fldChar w:fldCharType="begin"/>
             </w:r>
             <w:r>
               <w:rPr>
-                <w:rFonts w:ascii="Helvetica" w:hAnsi="Helvetica" w:cs="Helvetica"/>
-                <w:b/>
-                <w:bCs/>
                 <w:noProof/>
                 <w:webHidden/>
-                <w:sz w:val="24"/>
-                <w:szCs w:val="24"/>
               </w:rPr>
-              <w:instrText xml:space="preserve"> PAGEREF _Toc97821356 \h </w:instrText>
+              <w:instrText xml:space="preserve"> PAGEREF _Toc97894664 \h </w:instrText>
             </w:r>
             <w:r>
               <w:rPr>
-                <w:rFonts w:ascii="Helvetica" w:hAnsi="Helvetica" w:cs="Helvetica"/>
-                <w:b/>
-                <w:bCs/>
                 <w:noProof/>
                 <w:webHidden/>
-                <w:sz w:val="24"/>
-                <w:szCs w:val="24"/>
               </w:rPr>
             </w:r>
             <w:r>
               <w:rPr>
-                <w:rFonts w:ascii="Helvetica" w:hAnsi="Helvetica" w:cs="Helvetica"/>
-                <w:b/>
-                <w:bCs/>
                 <w:noProof/>
                 <w:webHidden/>
-                <w:sz w:val="24"/>
-                <w:szCs w:val="24"/>
               </w:rPr>
               <w:fldChar w:fldCharType="separate"/>
             </w:r>
             <w:r>
               <w:rPr>
-                <w:rFonts w:ascii="Helvetica" w:hAnsi="Helvetica" w:cs="Helvetica"/>
-                <w:b/>
-                <w:bCs/>
                 <w:noProof/>
                 <w:webHidden/>
-                <w:sz w:val="24"/>
-                <w:szCs w:val="24"/>
               </w:rPr>
               <w:t>2</w:t>
             </w:r>
             <w:r>
               <w:rPr>
-                <w:rFonts w:ascii="Helvetica" w:hAnsi="Helvetica" w:cs="Helvetica"/>
-                <w:b/>
-                <w:bCs/>
                 <w:noProof/>
                 <w:webHidden/>
-                <w:sz w:val="24"/>
-                <w:szCs w:val="24"/>
               </w:rPr>
               <w:fldChar w:fldCharType="end"/>
             </w:r>
@@ -224,16 +183,12 @@
               <w:tab w:val="right" w:leader="dot" w:pos="9062"/>
             </w:tabs>
             <w:rPr>
-              <w:rFonts w:ascii="Helvetica" w:eastAsiaTheme="minorEastAsia" w:hAnsi="Helvetica" w:cs="Helvetica"/>
-              <w:b/>
-              <w:bCs/>
+              <w:rFonts w:asciiTheme="minorHAnsi" w:eastAsiaTheme="minorEastAsia" w:hAnsiTheme="minorHAnsi"/>
               <w:noProof/>
-              <w:sz w:val="24"/>
-              <w:szCs w:val="24"/>
               <w:lang w:eastAsia="en-GB"/>
             </w:rPr>
           </w:pPr>
-          <w:hyperlink w:anchor="_Toc97821357" w:history="1">
+          <w:hyperlink w:anchor="_Toc97894665" w:history="1">
             <w:r>
               <w:rPr>
                 <w:rStyle w:val="Hyperlink"/>
@@ -241,91 +196,54 @@
                 <w:b/>
                 <w:bCs/>
                 <w:noProof/>
-                <w:sz w:val="24"/>
-                <w:szCs w:val="24"/>
               </w:rPr>
               <w:t>2. General Information</w:t>
             </w:r>
             <w:r>
               <w:rPr>
-                <w:rFonts w:ascii="Helvetica" w:hAnsi="Helvetica" w:cs="Helvetica"/>
-                <w:b/>
-                <w:bCs/>
                 <w:noProof/>
                 <w:webHidden/>
-                <w:sz w:val="24"/>
-                <w:szCs w:val="24"/>
               </w:rPr>
               <w:tab/>
             </w:r>
             <w:r>
               <w:rPr>
-                <w:rFonts w:ascii="Helvetica" w:hAnsi="Helvetica" w:cs="Helvetica"/>
-                <w:b/>
-                <w:bCs/>
                 <w:noProof/>
                 <w:webHidden/>
-                <w:sz w:val="24"/>
-                <w:szCs w:val="24"/>
               </w:rPr>
               <w:fldChar w:fldCharType="begin"/>
             </w:r>
             <w:r>
               <w:rPr>
-                <w:rFonts w:ascii="Helvetica" w:hAnsi="Helvetica" w:cs="Helvetica"/>
-                <w:b/>
-                <w:bCs/>
                 <w:noProof/>
                 <w:webHidden/>
-                <w:sz w:val="24"/>
-                <w:szCs w:val="24"/>
               </w:rPr>
-              <w:instrText xml:space="preserve"> PAGEREF _Toc97821357 \h </w:instrText>
+              <w:instrText xml:space="preserve"> PAGEREF _Toc97894665 \h </w:instrText>
             </w:r>
             <w:r>
               <w:rPr>
-                <w:rFonts w:ascii="Helvetica" w:hAnsi="Helvetica" w:cs="Helvetica"/>
-                <w:b/>
-                <w:bCs/>
                 <w:noProof/>
                 <w:webHidden/>
-                <w:sz w:val="24"/>
-                <w:szCs w:val="24"/>
               </w:rPr>
             </w:r>
             <w:r>
               <w:rPr>
-                <w:rFonts w:ascii="Helvetica" w:hAnsi="Helvetica" w:cs="Helvetica"/>
-                <w:b/>
-                <w:bCs/>
                 <w:noProof/>
                 <w:webHidden/>
-                <w:sz w:val="24"/>
-                <w:szCs w:val="24"/>
               </w:rPr>
               <w:fldChar w:fldCharType="separate"/>
             </w:r>
             <w:r>
               <w:rPr>
-                <w:rFonts w:ascii="Helvetica" w:hAnsi="Helvetica" w:cs="Helvetica"/>
-                <w:b/>
-                <w:bCs/>
                 <w:noProof/>
                 <w:webHidden/>
-                <w:sz w:val="24"/>
-                <w:szCs w:val="24"/>
               </w:rPr>
               <w:t>2</w:t>
             </w:r>
             <w:r>
               <w:rPr>
-                <w:rFonts w:ascii="Helvetica" w:hAnsi="Helvetica" w:cs="Helvetica"/>
-                <w:b/>
-                <w:bCs/>
                 <w:noProof/>
                 <w:webHidden/>
-                <w:sz w:val="24"/>
-                <w:szCs w:val="24"/>
               </w:rPr>
               <w:fldChar w:fldCharType="end"/>
             </w:r>
@@ -338,16 +256,12 @@
               <w:tab w:val="right" w:leader="dot" w:pos="9062"/>
             </w:tabs>
             <w:rPr>
-              <w:rFonts w:ascii="Helvetica" w:eastAsiaTheme="minorEastAsia" w:hAnsi="Helvetica" w:cs="Helvetica"/>
-              <w:b/>
-              <w:bCs/>
+              <w:rFonts w:asciiTheme="minorHAnsi" w:eastAsiaTheme="minorEastAsia" w:hAnsiTheme="minorHAnsi"/>
               <w:noProof/>
-              <w:sz w:val="24"/>
-              <w:szCs w:val="24"/>
               <w:lang w:eastAsia="en-GB"/>
             </w:rPr>
           </w:pPr>
-          <w:hyperlink w:anchor="_Toc97821358" w:history="1">
+          <w:hyperlink w:anchor="_Toc97894666" w:history="1">
             <w:r>
               <w:rPr>
                 <w:rStyle w:val="Hyperlink"/>
@@ -355,91 +269,54 @@
                 <w:b/>
                 <w:bCs/>
                 <w:noProof/>
-                <w:sz w:val="24"/>
-                <w:szCs w:val="24"/>
               </w:rPr>
               <w:t>3. Requirements</w:t>
             </w:r>
             <w:r>
               <w:rPr>
-                <w:rFonts w:ascii="Helvetica" w:hAnsi="Helvetica" w:cs="Helvetica"/>
-                <w:b/>
-                <w:bCs/>
                 <w:noProof/>
                 <w:webHidden/>
-                <w:sz w:val="24"/>
-                <w:szCs w:val="24"/>
               </w:rPr>
               <w:tab/>
             </w:r>
             <w:r>
               <w:rPr>
-                <w:rFonts w:ascii="Helvetica" w:hAnsi="Helvetica" w:cs="Helvetica"/>
-                <w:b/>
-                <w:bCs/>
                 <w:noProof/>
                 <w:webHidden/>
-                <w:sz w:val="24"/>
-                <w:szCs w:val="24"/>
               </w:rPr>
               <w:fldChar w:fldCharType="begin"/>
             </w:r>
             <w:r>
               <w:rPr>
-                <w:rFonts w:ascii="Helvetica" w:hAnsi="Helvetica" w:cs="Helvetica"/>
-                <w:b/>
-                <w:bCs/>
                 <w:noProof/>
                 <w:webHidden/>
-                <w:sz w:val="24"/>
-                <w:szCs w:val="24"/>
               </w:rPr>
-              <w:instrText xml:space="preserve"> PAGEREF _Toc97821358 \h </w:instrText>
+              <w:instrText xml:space="preserve"> PAGEREF _Toc97894666 \h </w:instrText>
             </w:r>
             <w:r>
               <w:rPr>
-                <w:rFonts w:ascii="Helvetica" w:hAnsi="Helvetica" w:cs="Helvetica"/>
-                <w:b/>
-                <w:bCs/>
                 <w:noProof/>
                 <w:webHidden/>
-                <w:sz w:val="24"/>
-                <w:szCs w:val="24"/>
               </w:rPr>
             </w:r>
             <w:r>
               <w:rPr>
-                <w:rFonts w:ascii="Helvetica" w:hAnsi="Helvetica" w:cs="Helvetica"/>
-                <w:b/>
-                <w:bCs/>
                 <w:noProof/>
                 <w:webHidden/>
-                <w:sz w:val="24"/>
-                <w:szCs w:val="24"/>
               </w:rPr>
               <w:fldChar w:fldCharType="separate"/>
             </w:r>
             <w:r>
               <w:rPr>
-                <w:rFonts w:ascii="Helvetica" w:hAnsi="Helvetica" w:cs="Helvetica"/>
-                <w:b/>
-                <w:bCs/>
                 <w:noProof/>
                 <w:webHidden/>
-                <w:sz w:val="24"/>
-                <w:szCs w:val="24"/>
               </w:rPr>
               <w:t>2</w:t>
             </w:r>
             <w:r>
               <w:rPr>
-                <w:rFonts w:ascii="Helvetica" w:hAnsi="Helvetica" w:cs="Helvetica"/>
-                <w:b/>
-                <w:bCs/>
                 <w:noProof/>
                 <w:webHidden/>
-                <w:sz w:val="24"/>
-                <w:szCs w:val="24"/>
               </w:rPr>
               <w:fldChar w:fldCharType="end"/>
             </w:r>
@@ -452,16 +329,12 @@
               <w:tab w:val="right" w:leader="dot" w:pos="9062"/>
             </w:tabs>
             <w:rPr>
-              <w:rFonts w:ascii="Helvetica" w:eastAsiaTheme="minorEastAsia" w:hAnsi="Helvetica" w:cs="Helvetica"/>
-              <w:b/>
-              <w:bCs/>
+              <w:rFonts w:asciiTheme="minorHAnsi" w:eastAsiaTheme="minorEastAsia" w:hAnsiTheme="minorHAnsi"/>
               <w:noProof/>
-              <w:sz w:val="24"/>
-              <w:szCs w:val="24"/>
               <w:lang w:eastAsia="en-GB"/>
             </w:rPr>
           </w:pPr>
-          <w:hyperlink w:anchor="_Toc97821359" w:history="1">
+          <w:hyperlink w:anchor="_Toc97894667" w:history="1">
             <w:r>
               <w:rPr>
                 <w:rStyle w:val="Hyperlink"/>
@@ -469,92 +342,55 @@
                 <w:b/>
                 <w:bCs/>
                 <w:noProof/>
-                <w:sz w:val="24"/>
-                <w:szCs w:val="24"/>
                 <w:lang w:eastAsia="en-GB"/>
               </w:rPr>
               <w:t>4. Installation and Setup</w:t>
             </w:r>
             <w:r>
               <w:rPr>
-                <w:rFonts w:ascii="Helvetica" w:hAnsi="Helvetica" w:cs="Helvetica"/>
-                <w:b/>
-                <w:bCs/>
                 <w:noProof/>
                 <w:webHidden/>
-                <w:sz w:val="24"/>
-                <w:szCs w:val="24"/>
               </w:rPr>
               <w:tab/>
             </w:r>
             <w:r>
               <w:rPr>
-                <w:rFonts w:ascii="Helvetica" w:hAnsi="Helvetica" w:cs="Helvetica"/>
-                <w:b/>
-                <w:bCs/>
                 <w:noProof/>
                 <w:webHidden/>
-                <w:sz w:val="24"/>
-                <w:szCs w:val="24"/>
               </w:rPr>
               <w:fldChar w:fldCharType="begin"/>
             </w:r>
             <w:r>
               <w:rPr>
-                <w:rFonts w:ascii="Helvetica" w:hAnsi="Helvetica" w:cs="Helvetica"/>
-                <w:b/>
-                <w:bCs/>
                 <w:noProof/>
                 <w:webHidden/>
-                <w:sz w:val="24"/>
-                <w:szCs w:val="24"/>
               </w:rPr>
-              <w:instrText xml:space="preserve"> PAGEREF _Toc97821359 \h </w:instrText>
+              <w:instrText xml:space="preserve"> PAGEREF _Toc97894667 \h </w:instrText>
             </w:r>
             <w:r>
               <w:rPr>
-                <w:rFonts w:ascii="Helvetica" w:hAnsi="Helvetica" w:cs="Helvetica"/>
-                <w:b/>
-                <w:bCs/>
                 <w:noProof/>
                 <w:webHidden/>
-                <w:sz w:val="24"/>
-                <w:szCs w:val="24"/>
               </w:rPr>
             </w:r>
             <w:r>
               <w:rPr>
-                <w:rFonts w:ascii="Helvetica" w:hAnsi="Helvetica" w:cs="Helvetica"/>
-                <w:b/>
-                <w:bCs/>
                 <w:noProof/>
                 <w:webHidden/>
-                <w:sz w:val="24"/>
-                <w:szCs w:val="24"/>
               </w:rPr>
               <w:fldChar w:fldCharType="separate"/>
             </w:r>
             <w:r>
               <w:rPr>
-                <w:rFonts w:ascii="Helvetica" w:hAnsi="Helvetica" w:cs="Helvetica"/>
-                <w:b/>
-                <w:bCs/>
                 <w:noProof/>
                 <w:webHidden/>
-                <w:sz w:val="24"/>
-                <w:szCs w:val="24"/>
               </w:rPr>
               <w:t>3</w:t>
             </w:r>
             <w:r>
               <w:rPr>
-                <w:rFonts w:ascii="Helvetica" w:hAnsi="Helvetica" w:cs="Helvetica"/>
-                <w:b/>
-                <w:bCs/>
                 <w:noProof/>
                 <w:webHidden/>
-                <w:sz w:val="24"/>
-                <w:szCs w:val="24"/>
               </w:rPr>
               <w:fldChar w:fldCharType="end"/>
             </w:r>
@@ -567,16 +403,12 @@
               <w:tab w:val="right" w:leader="dot" w:pos="9062"/>
             </w:tabs>
             <w:rPr>
-              <w:rFonts w:ascii="Helvetica" w:eastAsiaTheme="minorEastAsia" w:hAnsi="Helvetica" w:cs="Helvetica"/>
-              <w:b/>
-              <w:bCs/>
+              <w:rFonts w:asciiTheme="minorHAnsi" w:eastAsiaTheme="minorEastAsia" w:hAnsiTheme="minorHAnsi"/>
               <w:noProof/>
-              <w:sz w:val="24"/>
-              <w:szCs w:val="24"/>
               <w:lang w:eastAsia="en-GB"/>
             </w:rPr>
           </w:pPr>
-          <w:hyperlink w:anchor="_Toc97821360" w:history="1">
+          <w:hyperlink w:anchor="_Toc97894668" w:history="1">
             <w:r>
               <w:rPr>
                 <w:rStyle w:val="Hyperlink"/>
@@ -584,91 +416,54 @@
                 <w:b/>
                 <w:bCs/>
                 <w:noProof/>
-                <w:sz w:val="24"/>
-                <w:szCs w:val="24"/>
               </w:rPr>
               <w:t>5. Workshop Structure</w:t>
             </w:r>
             <w:r>
               <w:rPr>
-                <w:rFonts w:ascii="Helvetica" w:hAnsi="Helvetica" w:cs="Helvetica"/>
-                <w:b/>
-                <w:bCs/>
                 <w:noProof/>
                 <w:webHidden/>
-                <w:sz w:val="24"/>
-                <w:szCs w:val="24"/>
               </w:rPr>
               <w:tab/>
             </w:r>
             <w:r>
               <w:rPr>
-                <w:rFonts w:ascii="Helvetica" w:hAnsi="Helvetica" w:cs="Helvetica"/>
-                <w:b/>
-                <w:bCs/>
                 <w:noProof/>
                 <w:webHidden/>
-                <w:sz w:val="24"/>
-                <w:szCs w:val="24"/>
               </w:rPr>
               <w:fldChar w:fldCharType="begin"/>
             </w:r>
             <w:r>
               <w:rPr>
-                <w:rFonts w:ascii="Helvetica" w:hAnsi="Helvetica" w:cs="Helvetica"/>
-                <w:b/>
-                <w:bCs/>
                 <w:noProof/>
                 <w:webHidden/>
-                <w:sz w:val="24"/>
-                <w:szCs w:val="24"/>
               </w:rPr>
-              <w:instrText xml:space="preserve"> PAGEREF _Toc97821360 \h </w:instrText>
+              <w:instrText xml:space="preserve"> PAGEREF _Toc97894668 \h </w:instrText>
             </w:r>
             <w:r>
               <w:rPr>
-                <w:rFonts w:ascii="Helvetica" w:hAnsi="Helvetica" w:cs="Helvetica"/>
-                <w:b/>
-                <w:bCs/>
                 <w:noProof/>
                 <w:webHidden/>
-                <w:sz w:val="24"/>
-                <w:szCs w:val="24"/>
               </w:rPr>
             </w:r>
             <w:r>
               <w:rPr>
-                <w:rFonts w:ascii="Helvetica" w:hAnsi="Helvetica" w:cs="Helvetica"/>
-                <w:b/>
-                <w:bCs/>
                 <w:noProof/>
                 <w:webHidden/>
-                <w:sz w:val="24"/>
-                <w:szCs w:val="24"/>
               </w:rPr>
               <w:fldChar w:fldCharType="separate"/>
             </w:r>
             <w:r>
               <w:rPr>
-                <w:rFonts w:ascii="Helvetica" w:hAnsi="Helvetica" w:cs="Helvetica"/>
-                <w:b/>
-                <w:bCs/>
                 <w:noProof/>
                 <w:webHidden/>
-                <w:sz w:val="24"/>
-                <w:szCs w:val="24"/>
               </w:rPr>
-              <w:t>6</w:t>
+              <w:t>7</w:t>
             </w:r>
             <w:r>
               <w:rPr>
-                <w:rFonts w:ascii="Helvetica" w:hAnsi="Helvetica" w:cs="Helvetica"/>
-                <w:b/>
-                <w:bCs/>
                 <w:noProof/>
                 <w:webHidden/>
-                <w:sz w:val="24"/>
-                <w:szCs w:val="24"/>
               </w:rPr>
               <w:fldChar w:fldCharType="end"/>
             </w:r>
@@ -681,16 +476,12 @@
               <w:tab w:val="right" w:leader="dot" w:pos="9062"/>
             </w:tabs>
             <w:rPr>
-              <w:rFonts w:ascii="Helvetica" w:eastAsiaTheme="minorEastAsia" w:hAnsi="Helvetica" w:cs="Helvetica"/>
-              <w:b/>
-              <w:bCs/>
+              <w:rFonts w:asciiTheme="minorHAnsi" w:eastAsiaTheme="minorEastAsia" w:hAnsiTheme="minorHAnsi"/>
               <w:noProof/>
-              <w:sz w:val="24"/>
-              <w:szCs w:val="24"/>
               <w:lang w:eastAsia="en-GB"/>
             </w:rPr>
           </w:pPr>
-          <w:hyperlink w:anchor="_Toc97821361" w:history="1">
+          <w:hyperlink w:anchor="_Toc97894669" w:history="1">
             <w:r>
               <w:rPr>
                 <w:rStyle w:val="Hyperlink"/>
@@ -698,91 +489,54 @@
                 <w:b/>
                 <w:bCs/>
                 <w:noProof/>
-                <w:sz w:val="24"/>
-                <w:szCs w:val="24"/>
               </w:rPr>
               <w:t>6. FAQ</w:t>
             </w:r>
             <w:r>
               <w:rPr>
-                <w:rFonts w:ascii="Helvetica" w:hAnsi="Helvetica" w:cs="Helvetica"/>
-                <w:b/>
-                <w:bCs/>
                 <w:noProof/>
                 <w:webHidden/>
-                <w:sz w:val="24"/>
-                <w:szCs w:val="24"/>
               </w:rPr>
               <w:tab/>
             </w:r>
             <w:r>
               <w:rPr>
-                <w:rFonts w:ascii="Helvetica" w:hAnsi="Helvetica" w:cs="Helvetica"/>
-                <w:b/>
-                <w:bCs/>
                 <w:noProof/>
                 <w:webHidden/>
-                <w:sz w:val="24"/>
-                <w:szCs w:val="24"/>
               </w:rPr>
               <w:fldChar w:fldCharType="begin"/>
             </w:r>
             <w:r>
               <w:rPr>
-                <w:rFonts w:ascii="Helvetica" w:hAnsi="Helvetica" w:cs="Helvetica"/>
-                <w:b/>
-                <w:bCs/>
                 <w:noProof/>
                 <w:webHidden/>
-                <w:sz w:val="24"/>
-                <w:szCs w:val="24"/>
               </w:rPr>
-              <w:instrText xml:space="preserve"> PAGEREF _Toc97821361 \h </w:instrText>
+              <w:instrText xml:space="preserve"> PAGEREF _Toc97894669 \h </w:instrText>
             </w:r>
             <w:r>
               <w:rPr>
-                <w:rFonts w:ascii="Helvetica" w:hAnsi="Helvetica" w:cs="Helvetica"/>
-                <w:b/>
-                <w:bCs/>
                 <w:noProof/>
                 <w:webHidden/>
-                <w:sz w:val="24"/>
-                <w:szCs w:val="24"/>
               </w:rPr>
             </w:r>
             <w:r>
               <w:rPr>
-                <w:rFonts w:ascii="Helvetica" w:hAnsi="Helvetica" w:cs="Helvetica"/>
-                <w:b/>
-                <w:bCs/>
                 <w:noProof/>
                 <w:webHidden/>
-                <w:sz w:val="24"/>
-                <w:szCs w:val="24"/>
               </w:rPr>
               <w:fldChar w:fldCharType="separate"/>
             </w:r>
             <w:r>
               <w:rPr>
-                <w:rFonts w:ascii="Helvetica" w:hAnsi="Helvetica" w:cs="Helvetica"/>
-                <w:b/>
-                <w:bCs/>
                 <w:noProof/>
                 <w:webHidden/>
-                <w:sz w:val="24"/>
-                <w:szCs w:val="24"/>
               </w:rPr>
-              <w:t>7</w:t>
+              <w:t>8</w:t>
             </w:r>
             <w:r>
               <w:rPr>
-                <w:rFonts w:ascii="Helvetica" w:hAnsi="Helvetica" w:cs="Helvetica"/>
-                <w:b/>
-                <w:bCs/>
                 <w:noProof/>
                 <w:webHidden/>
-                <w:sz w:val="24"/>
-                <w:szCs w:val="24"/>
               </w:rPr>
               <w:fldChar w:fldCharType="end"/>
             </w:r>
@@ -795,14 +549,12 @@
               <w:tab w:val="right" w:leader="dot" w:pos="9062"/>
             </w:tabs>
             <w:rPr>
-              <w:rFonts w:ascii="Helvetica" w:eastAsiaTheme="minorEastAsia" w:hAnsi="Helvetica" w:cs="Helvetica"/>
+              <w:rFonts w:asciiTheme="minorHAnsi" w:eastAsiaTheme="minorEastAsia" w:hAnsiTheme="minorHAnsi"/>
               <w:noProof/>
-              <w:sz w:val="24"/>
-              <w:szCs w:val="24"/>
               <w:lang w:eastAsia="en-GB"/>
             </w:rPr>
           </w:pPr>
-          <w:hyperlink w:anchor="_Toc97821362" w:history="1">
+          <w:hyperlink w:anchor="_Toc97894670" w:history="1">
             <w:r>
               <w:rPr>
                 <w:rStyle w:val="Hyperlink"/>
@@ -810,91 +562,127 @@
                 <w:b/>
                 <w:bCs/>
                 <w:noProof/>
-                <w:sz w:val="24"/>
-                <w:szCs w:val="24"/>
               </w:rPr>
-              <w:t>7. References</w:t>
+              <w:t>7. Troubleshooting</w:t>
             </w:r>
             <w:r>
               <w:rPr>
-                <w:rFonts w:ascii="Helvetica" w:hAnsi="Helvetica" w:cs="Helvetica"/>
-                <w:b/>
-                <w:bCs/>
                 <w:noProof/>
                 <w:webHidden/>
-                <w:sz w:val="24"/>
-                <w:szCs w:val="24"/>
               </w:rPr>
               <w:tab/>
             </w:r>
             <w:r>
               <w:rPr>
-                <w:rFonts w:ascii="Helvetica" w:hAnsi="Helvetica" w:cs="Helvetica"/>
-                <w:b/>
-                <w:bCs/>
                 <w:noProof/>
                 <w:webHidden/>
-                <w:sz w:val="24"/>
-                <w:szCs w:val="24"/>
               </w:rPr>
               <w:fldChar w:fldCharType="begin"/>
             </w:r>
             <w:r>
               <w:rPr>
-                <w:rFonts w:ascii="Helvetica" w:hAnsi="Helvetica" w:cs="Helvetica"/>
-                <w:b/>
-                <w:bCs/>
                 <w:noProof/>
                 <w:webHidden/>
-                <w:sz w:val="24"/>
-                <w:szCs w:val="24"/>
               </w:rPr>
-              <w:instrText xml:space="preserve"> PAGEREF _Toc97821362 \h </w:instrText>
+              <w:instrText xml:space="preserve"> PAGEREF _Toc97894670 \h </w:instrText>
             </w:r>
             <w:r>
               <w:rPr>
-                <w:rFonts w:ascii="Helvetica" w:hAnsi="Helvetica" w:cs="Helvetica"/>
-                <w:b/>
-                <w:bCs/>
                 <w:noProof/>
                 <w:webHidden/>
-                <w:sz w:val="24"/>
-                <w:szCs w:val="24"/>
               </w:rPr>
             </w:r>
             <w:r>
               <w:rPr>
-                <w:rFonts w:ascii="Helvetica" w:hAnsi="Helvetica" w:cs="Helvetica"/>
-                <w:b/>
-                <w:bCs/>
                 <w:noProof/>
                 <w:webHidden/>
-                <w:sz w:val="24"/>
-                <w:szCs w:val="24"/>
               </w:rPr>
               <w:fldChar w:fldCharType="separate"/>
             </w:r>
             <w:r>
               <w:rPr>
+                <w:noProof/>
+                <w:webHidden/>
+              </w:rPr>
+              <w:t>9</w:t>
+            </w:r>
+            <w:r>
+              <w:rPr>
+                <w:noProof/>
+                <w:webHidden/>
+              </w:rPr>
+              <w:fldChar w:fldCharType="end"/>
+            </w:r>
+          </w:hyperlink>
+        </w:p>
+        <w:p>
+          <w:pPr>
+            <w:pStyle w:val="TOC1"/>
+            <w:tabs>
+              <w:tab w:val="right" w:leader="dot" w:pos="9062"/>
+            </w:tabs>
+            <w:rPr>
+              <w:rFonts w:asciiTheme="minorHAnsi" w:eastAsiaTheme="minorEastAsia" w:hAnsiTheme="minorHAnsi"/>
+              <w:noProof/>
+              <w:lang w:eastAsia="en-GB"/>
+            </w:rPr>
+          </w:pPr>
+          <w:hyperlink w:anchor="_Toc97894671" w:history="1">
+            <w:r>
+              <w:rPr>
+                <w:rStyle w:val="Hyperlink"/>
                 <w:rFonts w:ascii="Helvetica" w:hAnsi="Helvetica" w:cs="Helvetica"/>
                 <w:b/>
                 <w:bCs/>
                 <w:noProof/>
-                <w:webHidden/>
-                <w:sz w:val="24"/>
-                <w:szCs w:val="24"/>
               </w:rPr>
-              <w:t>8</w:t>
+              <w:t>8. References</w:t>
             </w:r>
             <w:r>
               <w:rPr>
-                <w:rFonts w:ascii="Helvetica" w:hAnsi="Helvetica" w:cs="Helvetica"/>
-                <w:b/>
-                <w:bCs/>
                 <w:noProof/>
                 <w:webHidden/>
-                <w:sz w:val="24"/>
-                <w:szCs w:val="24"/>
+              </w:rPr>
+              <w:tab/>
+            </w:r>
+            <w:r>
+              <w:rPr>
+                <w:noProof/>
+                <w:webHidden/>
+              </w:rPr>
+              <w:fldChar w:fldCharType="begin"/>
+            </w:r>
+            <w:r>
+              <w:rPr>
+                <w:noProof/>
+                <w:webHidden/>
+              </w:rPr>
+              <w:instrText xml:space="preserve"> PAGEREF _Toc97894671 \h </w:instrText>
+            </w:r>
+            <w:r>
+              <w:rPr>
+                <w:noProof/>
+                <w:webHidden/>
+              </w:rPr>
+            </w:r>
+            <w:r>
+              <w:rPr>
+                <w:noProof/>
+                <w:webHidden/>
+              </w:rPr>
+              <w:fldChar w:fldCharType="separate"/>
+            </w:r>
+            <w:r>
+              <w:rPr>
+                <w:noProof/>
+                <w:webHidden/>
+              </w:rPr>
+              <w:t>9</w:t>
+            </w:r>
+            <w:r>
+              <w:rPr>
+                <w:noProof/>
+                <w:webHidden/>
               </w:rPr>
               <w:fldChar w:fldCharType="end"/>
             </w:r>
@@ -960,7 +748,7 @@
           <w:szCs w:val="28"/>
         </w:rPr>
       </w:pPr>
-      <w:bookmarkStart w:id="0" w:name="_Toc97821356"/>
+      <w:bookmarkStart w:id="0" w:name="_Toc97894664"/>
       <w:r>
         <w:rPr>
           <w:rFonts w:ascii="Helvetica" w:hAnsi="Helvetica" w:cs="Helvetica"/>
@@ -1095,7 +883,7 @@
           <w:szCs w:val="28"/>
         </w:rPr>
       </w:pPr>
-      <w:bookmarkStart w:id="1" w:name="_Toc97821357"/>
+      <w:bookmarkStart w:id="1" w:name="_Toc97894665"/>
       <w:r>
         <w:rPr>
           <w:rFonts w:ascii="Helvetica" w:hAnsi="Helvetica" w:cs="Helvetica"/>
@@ -1388,7 +1176,7 @@
           <w:szCs w:val="28"/>
         </w:rPr>
       </w:pPr>
-      <w:bookmarkStart w:id="2" w:name="_Toc97821358"/>
+      <w:bookmarkStart w:id="2" w:name="_Toc97894666"/>
       <w:r>
         <w:rPr>
           <w:rFonts w:ascii="Helvetica" w:hAnsi="Helvetica" w:cs="Helvetica"/>
@@ -1952,7 +1740,7 @@
           <w:lang w:eastAsia="en-GB"/>
         </w:rPr>
       </w:pPr>
-      <w:bookmarkStart w:id="3" w:name="_Toc97821359"/>
+      <w:bookmarkStart w:id="3" w:name="_Toc97894667"/>
       <w:r>
         <w:rPr>
           <w:rFonts w:ascii="Helvetica" w:eastAsia="Times New Roman" w:hAnsi="Helvetica" w:cs="Helvetica"/>
@@ -3625,46 +3413,14 @@
           <w:lang w:eastAsia="en-GB"/>
         </w:rPr>
         <w:lastRenderedPageBreak/>
-        <w:t xml:space="preserve">In the top right corner under the logout </w:t>
-      </w:r>
-      <w:proofErr w:type="gramStart"/>
+        <w:t xml:space="preserve">In the top right corner under the logout button you should see the name of the </w:t>
+      </w:r>
       <w:r>
         <w:rPr>
           <w:rFonts w:ascii="Helvetica" w:eastAsia="Times New Roman" w:hAnsi="Helvetica" w:cs="Helvetica"/>
           <w:lang w:eastAsia="en-GB"/>
         </w:rPr>
-        <w:t>button</w:t>
-      </w:r>
-      <w:proofErr w:type="gramEnd"/>
-      <w:r>
-        <w:rPr>
-          <w:rFonts w:ascii="Helvetica" w:eastAsia="Times New Roman" w:hAnsi="Helvetica" w:cs="Helvetica"/>
-          <w:lang w:eastAsia="en-GB"/>
-        </w:rPr>
-        <w:t xml:space="preserve"> you should see the name of the </w:t>
-      </w:r>
-      <w:r>
-        <w:rPr>
-          <w:rFonts w:ascii="Helvetica" w:eastAsia="Times New Roman" w:hAnsi="Helvetica" w:cs="Helvetica"/>
-          <w:lang w:eastAsia="en-GB"/>
-        </w:rPr>
-        <w:t xml:space="preserve">kernel used. Make sure </w:t>
-      </w:r>
-      <w:proofErr w:type="gramStart"/>
-      <w:r>
-        <w:rPr>
-          <w:rFonts w:ascii="Helvetica" w:eastAsia="Times New Roman" w:hAnsi="Helvetica" w:cs="Helvetica"/>
-          <w:lang w:eastAsia="en-GB"/>
-        </w:rPr>
-        <w:t>its</w:t>
-      </w:r>
-      <w:proofErr w:type="gramEnd"/>
-      <w:r>
-        <w:rPr>
-          <w:rFonts w:ascii="Helvetica" w:eastAsia="Times New Roman" w:hAnsi="Helvetica" w:cs="Helvetica"/>
-          <w:lang w:eastAsia="en-GB"/>
-        </w:rPr>
-        <w:t xml:space="preserve"> </w:t>
+        <w:t xml:space="preserve">kernel used. Make sure its </w:t>
       </w:r>
       <w:r>
         <w:rPr>
@@ -4192,23 +3948,7 @@
           <w:rFonts w:ascii="Helvetica" w:eastAsia="Times New Roman" w:hAnsi="Helvetica" w:cs="Helvetica"/>
           <w:lang w:eastAsia="en-GB"/>
         </w:rPr>
-        <w:t xml:space="preserve">Your setup is now </w:t>
-      </w:r>
-      <w:proofErr w:type="gramStart"/>
-      <w:r>
-        <w:rPr>
-          <w:rFonts w:ascii="Helvetica" w:eastAsia="Times New Roman" w:hAnsi="Helvetica" w:cs="Helvetica"/>
-          <w:lang w:eastAsia="en-GB"/>
-        </w:rPr>
-        <w:t>completed</w:t>
-      </w:r>
-      <w:proofErr w:type="gramEnd"/>
-      <w:r>
-        <w:rPr>
-          <w:rFonts w:ascii="Helvetica" w:eastAsia="Times New Roman" w:hAnsi="Helvetica" w:cs="Helvetica"/>
-          <w:lang w:eastAsia="en-GB"/>
-        </w:rPr>
-        <w:t xml:space="preserve"> and you are ready to use the course. Watch the “Installation and Setup Guide” video if you need any help.</w:t>
+        <w:t>Your setup is now completed and you are ready to use the course. Watch the “Installation and Setup Guide” video if you need any help.</w:t>
       </w:r>
     </w:p>
     <w:p>
@@ -4515,7 +4255,7 @@
           <w:lang w:eastAsia="en-GB"/>
         </w:rPr>
       </w:pPr>
-      <w:bookmarkStart w:id="4" w:name="_Toc97821360"/>
+      <w:bookmarkStart w:id="4" w:name="_Toc97894668"/>
       <w:r>
         <w:rPr>
           <w:rFonts w:ascii="Helvetica" w:hAnsi="Helvetica" w:cs="Helvetica"/>
@@ -5473,7 +5213,7 @@
           <w:szCs w:val="22"/>
         </w:rPr>
       </w:pPr>
-      <w:bookmarkStart w:id="5" w:name="_Toc97821361"/>
+      <w:bookmarkStart w:id="5" w:name="_Toc97894669"/>
       <w:r>
         <w:rPr>
           <w:rFonts w:ascii="Helvetica" w:hAnsi="Helvetica" w:cs="Helvetica"/>
@@ -6006,7 +5746,7 @@
           <w:szCs w:val="28"/>
         </w:rPr>
       </w:pPr>
-      <w:bookmarkStart w:id="6" w:name="_Toc97821362"/>
+      <w:bookmarkStart w:id="6" w:name="_Toc97894670"/>
       <w:r>
         <w:rPr>
           <w:rFonts w:ascii="Helvetica" w:hAnsi="Helvetica" w:cs="Helvetica"/>
@@ -6038,6 +5778,182 @@
         </w:rPr>
         <w:t>Troubleshooting</w:t>
       </w:r>
+      <w:bookmarkEnd w:id="6"/>
+    </w:p>
+    <w:p>
+      <w:r>
+        <w:t>This troubleshooting section has been created to provide guidance if any issues occur and ways to resolve them.</w:t>
+      </w:r>
+    </w:p>
+    <w:p>
+      <w:pPr>
+        <w:rPr>
+          <w:rFonts w:ascii="Helvetica" w:hAnsi="Helvetica" w:cs="Helvetica"/>
+          <w:b/>
+          <w:bCs/>
+        </w:rPr>
+      </w:pPr>
+      <w:r>
+        <w:rPr>
+          <w:rFonts w:ascii="Helvetica" w:hAnsi="Helvetica" w:cs="Helvetica"/>
+          <w:b/>
+          <w:bCs/>
+        </w:rPr>
+        <w:t>Python libraries/modules are missing</w:t>
+      </w:r>
+    </w:p>
+    <w:p>
+      <w:r>
+        <w:t>When opening a new notebook, it may have the kernel defaulted to</w:t>
+      </w:r>
+      <w:r>
+        <w:t xml:space="preserve"> </w:t>
+      </w:r>
+      <w:r>
+        <w:rPr>
+          <w:i/>
+          <w:iCs/>
+        </w:rPr>
+        <w:t xml:space="preserve">Python 3 – </w:t>
+      </w:r>
+      <w:proofErr w:type="spellStart"/>
+      <w:r>
+        <w:rPr>
+          <w:i/>
+          <w:iCs/>
+        </w:rPr>
+        <w:t>ipykernel</w:t>
+      </w:r>
+      <w:proofErr w:type="spellEnd"/>
+      <w:r>
+        <w:t xml:space="preserve">, however, you need to switch the kernel to </w:t>
+      </w:r>
+      <w:proofErr w:type="spellStart"/>
+      <w:r>
+        <w:rPr>
+          <w:i/>
+          <w:iCs/>
+        </w:rPr>
+        <w:t>nlp_env</w:t>
+      </w:r>
+      <w:proofErr w:type="spellEnd"/>
+      <w:r>
+        <w:rPr>
+          <w:i/>
+          <w:iCs/>
+        </w:rPr>
+        <w:t xml:space="preserve"> </w:t>
+      </w:r>
+      <w:r>
+        <w:t>to make use of the dependencies.</w:t>
+      </w:r>
+    </w:p>
+    <w:p>
+      <w:pPr>
+        <w:rPr>
+          <w:rFonts w:ascii="Helvetica" w:hAnsi="Helvetica" w:cs="Helvetica"/>
+          <w:b/>
+          <w:bCs/>
+        </w:rPr>
+      </w:pPr>
+      <w:proofErr w:type="spellStart"/>
+      <w:r>
+        <w:rPr>
+          <w:rFonts w:ascii="Helvetica" w:hAnsi="Helvetica" w:cs="Helvetica"/>
+          <w:b/>
+          <w:bCs/>
+          <w:i/>
+          <w:iCs/>
+        </w:rPr>
+        <w:t>nlp_env</w:t>
+      </w:r>
+      <w:proofErr w:type="spellEnd"/>
+      <w:r>
+        <w:rPr>
+          <w:rFonts w:ascii="Helvetica" w:hAnsi="Helvetica" w:cs="Helvetica"/>
+          <w:b/>
+          <w:bCs/>
+        </w:rPr>
+        <w:t xml:space="preserve"> is not available when switching kernels</w:t>
+      </w:r>
+    </w:p>
+    <w:p>
+      <w:pPr>
+        <w:shd w:val="clear" w:color="auto" w:fill="FFFFFF"/>
+        <w:spacing w:before="240" w:after="0" w:line="240" w:lineRule="auto"/>
+        <w:rPr>
+          <w:rFonts w:ascii="Consolas" w:eastAsia="Times New Roman" w:hAnsi="Consolas" w:cs="Courier New"/>
+          <w:color w:val="273239"/>
+          <w:spacing w:val="2"/>
+          <w:lang w:eastAsia="en-GB"/>
+        </w:rPr>
+      </w:pPr>
+      <w:r>
+        <w:t xml:space="preserve">If </w:t>
+      </w:r>
+      <w:proofErr w:type="spellStart"/>
+      <w:r>
+        <w:rPr>
+          <w:i/>
+          <w:iCs/>
+        </w:rPr>
+        <w:t>nlp_env</w:t>
+      </w:r>
+      <w:proofErr w:type="spellEnd"/>
+      <w:r>
+        <w:t xml:space="preserve"> is not showing as an option, then the virtual environment hasn’t been added to </w:t>
+      </w:r>
+      <w:proofErr w:type="spellStart"/>
+      <w:r>
+        <w:t>jupyter</w:t>
+      </w:r>
+      <w:proofErr w:type="spellEnd"/>
+      <w:r>
+        <w:t xml:space="preserve"> notebook. The command to install it is: </w:t>
+      </w:r>
+      <w:proofErr w:type="spellStart"/>
+      <w:r>
+        <w:rPr>
+          <w:rFonts w:ascii="Consolas" w:eastAsia="Times New Roman" w:hAnsi="Consolas" w:cs="Courier New"/>
+          <w:color w:val="273239"/>
+          <w:spacing w:val="2"/>
+          <w:highlight w:val="lightGray"/>
+          <w:lang w:eastAsia="en-GB"/>
+        </w:rPr>
+        <w:t>ipython</w:t>
+      </w:r>
+      <w:proofErr w:type="spellEnd"/>
+      <w:r>
+        <w:rPr>
+          <w:rFonts w:ascii="Consolas" w:eastAsia="Times New Roman" w:hAnsi="Consolas" w:cs="Courier New"/>
+          <w:color w:val="273239"/>
+          <w:spacing w:val="2"/>
+          <w:highlight w:val="lightGray"/>
+          <w:lang w:eastAsia="en-GB"/>
+        </w:rPr>
+        <w:t xml:space="preserve"> kernel install --user --name=</w:t>
+      </w:r>
+      <w:proofErr w:type="spellStart"/>
+      <w:r>
+        <w:rPr>
+          <w:rFonts w:ascii="Consolas" w:eastAsia="Times New Roman" w:hAnsi="Consolas" w:cs="Courier New"/>
+          <w:color w:val="273239"/>
+          <w:spacing w:val="2"/>
+          <w:highlight w:val="lightGray"/>
+          <w:lang w:eastAsia="en-GB"/>
+        </w:rPr>
+        <w:t>nlp_env</w:t>
+      </w:r>
+      <w:proofErr w:type="spellEnd"/>
+      <w:r>
+        <w:rPr>
+          <w:rFonts w:ascii="Consolas" w:eastAsia="Times New Roman" w:hAnsi="Consolas" w:cs="Courier New"/>
+          <w:color w:val="273239"/>
+          <w:spacing w:val="2"/>
+          <w:lang w:eastAsia="en-GB"/>
+        </w:rPr>
+        <w:t>.</w:t>
+      </w:r>
     </w:p>
     <w:p/>
     <w:p>
@@ -6051,6 +5967,7 @@
           <w:szCs w:val="28"/>
         </w:rPr>
       </w:pPr>
+      <w:bookmarkStart w:id="7" w:name="_Toc97894671"/>
       <w:r>
         <w:rPr>
           <w:rFonts w:ascii="Helvetica" w:hAnsi="Helvetica" w:cs="Helvetica"/>
@@ -6081,7 +5998,7 @@
         </w:rPr>
         <w:t>References</w:t>
       </w:r>
-      <w:bookmarkEnd w:id="6"/>
+      <w:bookmarkEnd w:id="7"/>
     </w:p>
     <w:p>
       <w:pPr>

</xml_diff>